<commit_message>
Cambios Reporte ausencia de patrones estructurales
</commit_message>
<xml_diff>
--- a/Reporte final DS-G3-P1.docx
+++ b/Reporte final DS-G3-P1.docx
@@ -1,6 +1,6 @@
 
 <file path=word/document.xml><?xml version="1.0" encoding="utf-8"?>
-<w:document xmlns:wpc="http://schemas.microsoft.com/office/word/2010/wordprocessingCanvas" xmlns:cx="http://schemas.microsoft.com/office/drawing/2014/chartex" xmlns:cx1="http://schemas.microsoft.com/office/drawing/2015/9/8/chartex" xmlns:cx2="http://schemas.microsoft.com/office/drawing/2015/10/21/chartex" xmlns:cx3="http://schemas.microsoft.com/office/drawing/2016/5/9/chartex" xmlns:cx4="http://schemas.microsoft.com/office/drawing/2016/5/10/chartex" xmlns:cx5="http://schemas.microsoft.com/office/drawing/2016/5/11/chartex" xmlns:cx6="http://schemas.microsoft.com/office/drawing/2016/5/12/chartex" xmlns:cx7="http://schemas.microsoft.com/office/drawing/2016/5/13/chartex" xmlns:cx8="http://schemas.microsoft.com/office/drawing/2016/5/14/chartex" xmlns:mc="http://schemas.openxmlformats.org/markup-compatibility/2006" xmlns:aink="http://schemas.microsoft.com/office/drawing/2016/ink" xmlns:am3d="http://schemas.microsoft.com/office/drawing/2017/model3d" xmlns:o="urn:schemas-microsoft-com:office:office" xmlns:r="http://schemas.openxmlformats.org/officeDocument/2006/relationships" xmlns:m="http://schemas.openxmlformats.org/officeDocument/2006/math" xmlns:v="urn:schemas-microsoft-com:vml" xmlns:wp14="http://schemas.microsoft.com/office/word/2010/wordprocessingDrawing" xmlns:wp="http://schemas.openxmlformats.org/drawingml/2006/wordprocessingDrawing" xmlns:w10="urn:schemas-microsoft-com:office:word" xmlns:w="http://schemas.openxmlformats.org/wordprocessingml/2006/main" xmlns:w14="http://schemas.microsoft.com/office/word/2010/wordml" xmlns:w15="http://schemas.microsoft.com/office/word/2012/wordml" xmlns:w16cid="http://schemas.microsoft.com/office/word/2016/wordml/cid" xmlns:w16se="http://schemas.microsoft.com/office/word/2015/wordml/symex" xmlns:wpg="http://schemas.microsoft.com/office/word/2010/wordprocessingGroup" xmlns:wpi="http://schemas.microsoft.com/office/word/2010/wordprocessingInk" xmlns:wne="http://schemas.microsoft.com/office/word/2006/wordml" xmlns:wps="http://schemas.microsoft.com/office/word/2010/wordprocessingShape" mc:Ignorable="w14 w15 w16se w16cid wp14">
+<w:document xmlns:wpc="http://schemas.microsoft.com/office/word/2010/wordprocessingCanvas" xmlns:mc="http://schemas.openxmlformats.org/markup-compatibility/2006" xmlns:o="urn:schemas-microsoft-com:office:office" xmlns:r="http://schemas.openxmlformats.org/officeDocument/2006/relationships" xmlns:m="http://schemas.openxmlformats.org/officeDocument/2006/math" xmlns:v="urn:schemas-microsoft-com:vml" xmlns:wp14="http://schemas.microsoft.com/office/word/2010/wordprocessingDrawing" xmlns:wp="http://schemas.openxmlformats.org/drawingml/2006/wordprocessingDrawing" xmlns:w10="urn:schemas-microsoft-com:office:word" xmlns:w="http://schemas.openxmlformats.org/wordprocessingml/2006/main" xmlns:w14="http://schemas.microsoft.com/office/word/2010/wordml" xmlns:w15="http://schemas.microsoft.com/office/word/2012/wordml" xmlns:wpg="http://schemas.microsoft.com/office/word/2010/wordprocessingGroup" xmlns:wpi="http://schemas.microsoft.com/office/word/2010/wordprocessingInk" xmlns:wne="http://schemas.microsoft.com/office/word/2006/wordml" xmlns:wps="http://schemas.microsoft.com/office/word/2010/wordprocessingShape" mc:Ignorable="w14 w15 wp14">
   <w:body>
     <w:p>
       <w:pPr>
@@ -19,6 +19,7 @@
           <w:noProof/>
           <w:sz w:val="48"/>
           <w:szCs w:val="48"/>
+          <w:lang w:eastAsia="es-EC"/>
         </w:rPr>
         <w:drawing>
           <wp:anchor distT="0" distB="0" distL="114300" distR="114300" simplePos="0" relativeHeight="2" behindDoc="0" locked="0" layoutInCell="1" allowOverlap="1">
@@ -294,18 +295,7 @@
           <w:sz w:val="48"/>
           <w:szCs w:val="48"/>
         </w:rPr>
-        <w:t>JOS</w:t>
-      </w:r>
-      <w:bookmarkStart w:id="0" w:name="_GoBack"/>
-      <w:bookmarkEnd w:id="0"/>
-      <w:r>
-        <w:rPr>
-          <w:rFonts w:ascii="Baskerville Old Face" w:hAnsi="Baskerville Old Face"/>
-          <w:b/>
-          <w:sz w:val="48"/>
-          <w:szCs w:val="48"/>
-        </w:rPr>
-        <w:t xml:space="preserve"> REYES RUIZ</w:t>
+        <w:t>JOS REYES RUIZ</w:t>
       </w:r>
     </w:p>
     <w:p>
@@ -419,7 +409,7 @@
       <w:sdtContent>
         <w:p>
           <w:pPr>
-            <w:pStyle w:val="TtuloTDC"/>
+            <w:pStyle w:val="TtulodeTDC"/>
           </w:pPr>
           <w:r>
             <w:rPr>
@@ -443,14 +433,7 @@
               <w:rStyle w:val="IndexLink"/>
               <w:webHidden/>
             </w:rPr>
-            <w:instrText xml:space="preserve">TOC \z \o </w:instrText>
-          </w:r>
-          <w:r>
-            <w:rPr>
-              <w:rStyle w:val="IndexLink"/>
-              <w:webHidden/>
-            </w:rPr>
-            <w:instrText>"1-3" \u \h</w:instrText>
+            <w:instrText>TOC \z \o "1-3" \u \h</w:instrText>
           </w:r>
           <w:r>
             <w:rPr>
@@ -769,14 +752,14 @@
       <w:r>
         <w:br w:type="column"/>
       </w:r>
-      <w:bookmarkStart w:id="1" w:name="__RefHeading___Toc95_3479003611"/>
-      <w:bookmarkStart w:id="2" w:name="_Toc530909211"/>
-      <w:bookmarkEnd w:id="1"/>
+      <w:bookmarkStart w:id="0" w:name="__RefHeading___Toc95_3479003611"/>
+      <w:bookmarkStart w:id="1" w:name="_Toc530909211"/>
+      <w:bookmarkEnd w:id="0"/>
       <w:r>
         <w:lastRenderedPageBreak/>
         <w:t>Breve Introducción</w:t>
       </w:r>
-      <w:bookmarkEnd w:id="2"/>
+      <w:bookmarkEnd w:id="1"/>
     </w:p>
     <w:p>
       <w:pPr>
@@ -789,23 +772,7 @@
           <w:sz w:val="24"/>
           <w:szCs w:val="24"/>
         </w:rPr>
-        <w:t>El presente reporte tiene como finalidad presentar puntos relevantes sobre el desarrollo del diseño de una plataforma para una empresa cuyo principal objetivo es unificar en un solo lugar a diferentes estudiantes emprendedores que buscan vender sus product</w:t>
-      </w:r>
-      <w:r>
-        <w:rPr>
-          <w:rFonts w:ascii="Arial" w:hAnsi="Arial" w:cs="Arial"/>
-          <w:sz w:val="24"/>
-          <w:szCs w:val="24"/>
-        </w:rPr>
-        <w:t>os o servicios además que exista la posibilidad de receptar el pago a través de la plataforma utilizando conceptos básicos del diseño de software así como herramientas básicas con el fin de conocer el funcionamiento de la plataforma para implementarla en u</w:t>
-      </w:r>
-      <w:r>
-        <w:rPr>
-          <w:rFonts w:ascii="Arial" w:hAnsi="Arial" w:cs="Arial"/>
-          <w:sz w:val="24"/>
-          <w:szCs w:val="24"/>
-        </w:rPr>
-        <w:t xml:space="preserve">n futuro. </w:t>
+        <w:t xml:space="preserve">El presente reporte tiene como finalidad presentar puntos relevantes sobre el desarrollo del diseño de una plataforma para una empresa cuyo principal objetivo es unificar en un solo lugar a diferentes estudiantes emprendedores que buscan vender sus productos o servicios además que exista la posibilidad de receptar el pago a través de la plataforma utilizando conceptos básicos del diseño de software así como herramientas básicas con el fin de conocer el funcionamiento de la plataforma para implementarla en un futuro. </w:t>
       </w:r>
     </w:p>
     <w:p>
@@ -813,8 +780,8 @@
         <w:pStyle w:val="Ttulo1"/>
         <w:spacing w:before="0" w:after="240"/>
       </w:pPr>
-      <w:bookmarkStart w:id="3" w:name="__RefHeading___Toc97_3479003611"/>
-      <w:bookmarkEnd w:id="3"/>
+      <w:bookmarkStart w:id="2" w:name="__RefHeading___Toc97_3479003611"/>
+      <w:bookmarkEnd w:id="2"/>
       <w:r>
         <w:t>Patrones de diseño utilizados</w:t>
       </w:r>
@@ -851,6 +818,15 @@
         <w:t xml:space="preserve">: Para implementar las notificaciones a los vendedores de que uno de sus productos ha sido comprado, las clases </w:t>
       </w:r>
       <w:proofErr w:type="spellStart"/>
+      <w:r>
+        <w:rPr>
+          <w:rFonts w:ascii="Arial" w:hAnsi="Arial" w:cs="Arial"/>
+          <w:sz w:val="24"/>
+          <w:szCs w:val="24"/>
+        </w:rPr>
+        <w:t>util</w:t>
+      </w:r>
+      <w:proofErr w:type="spellEnd"/>
       <w:proofErr w:type="gramStart"/>
       <w:r>
         <w:rPr>
@@ -858,6 +834,34 @@
           <w:sz w:val="24"/>
           <w:szCs w:val="24"/>
         </w:rPr>
+        <w:t>::</w:t>
+      </w:r>
+      <w:proofErr w:type="spellStart"/>
+      <w:r>
+        <w:rPr>
+          <w:rFonts w:ascii="Arial" w:hAnsi="Arial" w:cs="Arial"/>
+          <w:sz w:val="24"/>
+          <w:szCs w:val="24"/>
+        </w:rPr>
+        <w:t>NotificadorEmail</w:t>
+      </w:r>
+      <w:proofErr w:type="spellEnd"/>
+      <w:proofErr w:type="gramEnd"/>
+      <w:r>
+        <w:rPr>
+          <w:rFonts w:ascii="Arial" w:hAnsi="Arial" w:cs="Arial"/>
+          <w:sz w:val="24"/>
+          <w:szCs w:val="24"/>
+        </w:rPr>
+        <w:t xml:space="preserve"> y </w:t>
+      </w:r>
+      <w:proofErr w:type="spellStart"/>
+      <w:r>
+        <w:rPr>
+          <w:rFonts w:ascii="Arial" w:hAnsi="Arial" w:cs="Arial"/>
+          <w:sz w:val="24"/>
+          <w:szCs w:val="24"/>
+        </w:rPr>
         <w:t>util</w:t>
       </w:r>
       <w:proofErr w:type="spellEnd"/>
@@ -870,14 +874,13 @@
         <w:t>::</w:t>
       </w:r>
       <w:proofErr w:type="spellStart"/>
-      <w:proofErr w:type="gramEnd"/>
-      <w:r>
-        <w:rPr>
-          <w:rFonts w:ascii="Arial" w:hAnsi="Arial" w:cs="Arial"/>
-          <w:sz w:val="24"/>
-          <w:szCs w:val="24"/>
-        </w:rPr>
-        <w:t>NotificadorEmail</w:t>
+      <w:r>
+        <w:rPr>
+          <w:rFonts w:ascii="Arial" w:hAnsi="Arial" w:cs="Arial"/>
+          <w:sz w:val="24"/>
+          <w:szCs w:val="24"/>
+        </w:rPr>
+        <w:t>NotificadorCelular</w:t>
       </w:r>
       <w:proofErr w:type="spellEnd"/>
       <w:r>
@@ -886,7 +889,7 @@
           <w:sz w:val="24"/>
           <w:szCs w:val="24"/>
         </w:rPr>
-        <w:t xml:space="preserve"> y </w:t>
+        <w:t xml:space="preserve"> implementan una variante de </w:t>
       </w:r>
       <w:proofErr w:type="spellStart"/>
       <w:r>
@@ -895,7 +898,7 @@
           <w:sz w:val="24"/>
           <w:szCs w:val="24"/>
         </w:rPr>
-        <w:t>util</w:t>
+        <w:t>Observer</w:t>
       </w:r>
       <w:proofErr w:type="spellEnd"/>
       <w:r>
@@ -904,7 +907,7 @@
           <w:sz w:val="24"/>
           <w:szCs w:val="24"/>
         </w:rPr>
-        <w:t>::</w:t>
+        <w:t xml:space="preserve">. Estas clases son los observadores, y cuando un pedido es creado, notifica a uno o ambos de estos observadores, dependiendo de si el vendedor ha especificado o no su celular. Se diferencia del </w:t>
       </w:r>
       <w:proofErr w:type="spellStart"/>
       <w:r>
@@ -913,7 +916,7 @@
           <w:sz w:val="24"/>
           <w:szCs w:val="24"/>
         </w:rPr>
-        <w:t>NotificadorCelular</w:t>
+        <w:t>Observer</w:t>
       </w:r>
       <w:proofErr w:type="spellEnd"/>
       <w:r>
@@ -922,59 +925,7 @@
           <w:sz w:val="24"/>
           <w:szCs w:val="24"/>
         </w:rPr>
-        <w:t xml:space="preserve"> implementan una variante de </w:t>
-      </w:r>
-      <w:proofErr w:type="spellStart"/>
-      <w:r>
-        <w:rPr>
-          <w:rFonts w:ascii="Arial" w:hAnsi="Arial" w:cs="Arial"/>
-          <w:sz w:val="24"/>
-          <w:szCs w:val="24"/>
-        </w:rPr>
-        <w:t>Observer</w:t>
-      </w:r>
-      <w:proofErr w:type="spellEnd"/>
-      <w:r>
-        <w:rPr>
-          <w:rFonts w:ascii="Arial" w:hAnsi="Arial" w:cs="Arial"/>
-          <w:sz w:val="24"/>
-          <w:szCs w:val="24"/>
-        </w:rPr>
-        <w:t>. Estas c</w:t>
-      </w:r>
-      <w:r>
-        <w:rPr>
-          <w:rFonts w:ascii="Arial" w:hAnsi="Arial" w:cs="Arial"/>
-          <w:sz w:val="24"/>
-          <w:szCs w:val="24"/>
-        </w:rPr>
-        <w:t xml:space="preserve">lases son los observadores, y cuando un pedido es creado, notifica a uno o ambos de estos observadores, dependiendo de si el vendedor ha especificado o no su celular. Se diferencia del </w:t>
-      </w:r>
-      <w:proofErr w:type="spellStart"/>
-      <w:r>
-        <w:rPr>
-          <w:rFonts w:ascii="Arial" w:hAnsi="Arial" w:cs="Arial"/>
-          <w:sz w:val="24"/>
-          <w:szCs w:val="24"/>
-        </w:rPr>
-        <w:t>Observer</w:t>
-      </w:r>
-      <w:proofErr w:type="spellEnd"/>
-      <w:r>
-        <w:rPr>
-          <w:rFonts w:ascii="Arial" w:hAnsi="Arial" w:cs="Arial"/>
-          <w:sz w:val="24"/>
-          <w:szCs w:val="24"/>
-        </w:rPr>
-        <w:t xml:space="preserve"> normal porque los suscriptores (en este caso, los notificadore</w:t>
-      </w:r>
-      <w:r>
-        <w:rPr>
-          <w:rFonts w:ascii="Arial" w:hAnsi="Arial" w:cs="Arial"/>
-          <w:sz w:val="24"/>
-          <w:szCs w:val="24"/>
-        </w:rPr>
-        <w:t>s) no se registran con los productores (los Pedidos). Este paso es innecesario, porque los productores/Pedidos “empujan” los cambios directamente a la única instancia de los notificadores/suscriptores.</w:t>
+        <w:t xml:space="preserve"> normal porque los suscriptores (en este caso, los notificadores) no se registran con los productores (los Pedidos). Este paso es innecesario, porque los productores/Pedidos “empujan” los cambios directamente a la única instancia de los notificadores/suscriptores.</w:t>
       </w:r>
     </w:p>
     <w:p>
@@ -1031,6 +982,15 @@
         <w:t xml:space="preserve">Las clases </w:t>
       </w:r>
       <w:proofErr w:type="spellStart"/>
+      <w:r>
+        <w:rPr>
+          <w:rFonts w:ascii="Arial" w:hAnsi="Arial" w:cs="Arial"/>
+          <w:sz w:val="24"/>
+          <w:szCs w:val="24"/>
+        </w:rPr>
+        <w:t>util</w:t>
+      </w:r>
+      <w:proofErr w:type="spellEnd"/>
       <w:proofErr w:type="gramStart"/>
       <w:r>
         <w:rPr>
@@ -1038,6 +998,34 @@
           <w:sz w:val="24"/>
           <w:szCs w:val="24"/>
         </w:rPr>
+        <w:t>::</w:t>
+      </w:r>
+      <w:proofErr w:type="spellStart"/>
+      <w:r>
+        <w:rPr>
+          <w:rFonts w:ascii="Arial" w:hAnsi="Arial" w:cs="Arial"/>
+          <w:sz w:val="24"/>
+          <w:szCs w:val="24"/>
+        </w:rPr>
+        <w:t>NotificadorEmail</w:t>
+      </w:r>
+      <w:proofErr w:type="spellEnd"/>
+      <w:proofErr w:type="gramEnd"/>
+      <w:r>
+        <w:rPr>
+          <w:rFonts w:ascii="Arial" w:hAnsi="Arial" w:cs="Arial"/>
+          <w:sz w:val="24"/>
+          <w:szCs w:val="24"/>
+        </w:rPr>
+        <w:t xml:space="preserve"> y </w:t>
+      </w:r>
+      <w:proofErr w:type="spellStart"/>
+      <w:r>
+        <w:rPr>
+          <w:rFonts w:ascii="Arial" w:hAnsi="Arial" w:cs="Arial"/>
+          <w:sz w:val="24"/>
+          <w:szCs w:val="24"/>
+        </w:rPr>
         <w:t>util</w:t>
       </w:r>
       <w:proofErr w:type="spellEnd"/>
@@ -1050,14 +1038,13 @@
         <w:t>::</w:t>
       </w:r>
       <w:proofErr w:type="spellStart"/>
-      <w:proofErr w:type="gramEnd"/>
-      <w:r>
-        <w:rPr>
-          <w:rFonts w:ascii="Arial" w:hAnsi="Arial" w:cs="Arial"/>
-          <w:sz w:val="24"/>
-          <w:szCs w:val="24"/>
-        </w:rPr>
-        <w:t>NotificadorEmail</w:t>
+      <w:r>
+        <w:rPr>
+          <w:rFonts w:ascii="Arial" w:hAnsi="Arial" w:cs="Arial"/>
+          <w:sz w:val="24"/>
+          <w:szCs w:val="24"/>
+        </w:rPr>
+        <w:t>NotificadorCelular</w:t>
       </w:r>
       <w:proofErr w:type="spellEnd"/>
       <w:r>
@@ -1066,7 +1053,7 @@
           <w:sz w:val="24"/>
           <w:szCs w:val="24"/>
         </w:rPr>
-        <w:t xml:space="preserve"> y </w:t>
+        <w:t xml:space="preserve"> implementan </w:t>
       </w:r>
       <w:proofErr w:type="spellStart"/>
       <w:r>
@@ -1075,7 +1062,7 @@
           <w:sz w:val="24"/>
           <w:szCs w:val="24"/>
         </w:rPr>
-        <w:t>util</w:t>
+        <w:t>Singleton</w:t>
       </w:r>
       <w:proofErr w:type="spellEnd"/>
       <w:r>
@@ -1084,51 +1071,7 @@
           <w:sz w:val="24"/>
           <w:szCs w:val="24"/>
         </w:rPr>
-        <w:t>::</w:t>
-      </w:r>
-      <w:proofErr w:type="spellStart"/>
-      <w:r>
-        <w:rPr>
-          <w:rFonts w:ascii="Arial" w:hAnsi="Arial" w:cs="Arial"/>
-          <w:sz w:val="24"/>
-          <w:szCs w:val="24"/>
-        </w:rPr>
-        <w:t>NotificadorCelular</w:t>
-      </w:r>
-      <w:proofErr w:type="spellEnd"/>
-      <w:r>
-        <w:rPr>
-          <w:rFonts w:ascii="Arial" w:hAnsi="Arial" w:cs="Arial"/>
-          <w:sz w:val="24"/>
-          <w:szCs w:val="24"/>
-        </w:rPr>
-        <w:t xml:space="preserve"> implementan </w:t>
-      </w:r>
-      <w:proofErr w:type="spellStart"/>
-      <w:r>
-        <w:rPr>
-          <w:rFonts w:ascii="Arial" w:hAnsi="Arial" w:cs="Arial"/>
-          <w:sz w:val="24"/>
-          <w:szCs w:val="24"/>
-        </w:rPr>
-        <w:t>Singleton</w:t>
-      </w:r>
-      <w:proofErr w:type="spellEnd"/>
-      <w:r>
-        <w:rPr>
-          <w:rFonts w:ascii="Arial" w:hAnsi="Arial" w:cs="Arial"/>
-          <w:sz w:val="24"/>
-          <w:szCs w:val="24"/>
-        </w:rPr>
-        <w:t>, de modo que sólo hay una instancia de cada una, encargada de enviar correos electrónicos y mensajes SMS, respectivamente, sobre diversos temas de ser necesario. Esta decisión se debe a que estos notificadores no re</w:t>
-      </w:r>
-      <w:r>
-        <w:rPr>
-          <w:rFonts w:ascii="Arial" w:hAnsi="Arial" w:cs="Arial"/>
-          <w:sz w:val="24"/>
-          <w:szCs w:val="24"/>
-        </w:rPr>
-        <w:t>quieren que cada cliente tenga su propia copia para ser notificado, basta que exista una copia única.</w:t>
+        <w:t>, de modo que sólo hay una instancia de cada una, encargada de enviar correos electrónicos y mensajes SMS, respectivamente, sobre diversos temas de ser necesario. Esta decisión se debe a que estos notificadores no requieren que cada cliente tenga su propia copia para ser notificado, basta que exista una copia única.</w:t>
       </w:r>
     </w:p>
     <w:p>
@@ -1153,6 +1096,15 @@
         <w:t xml:space="preserve">La clase </w:t>
       </w:r>
       <w:proofErr w:type="spellStart"/>
+      <w:r>
+        <w:rPr>
+          <w:rFonts w:ascii="Arial" w:hAnsi="Arial" w:cs="Arial"/>
+          <w:sz w:val="24"/>
+          <w:szCs w:val="24"/>
+        </w:rPr>
+        <w:t>util</w:t>
+      </w:r>
+      <w:proofErr w:type="spellEnd"/>
       <w:proofErr w:type="gramStart"/>
       <w:r>
         <w:rPr>
@@ -1160,28 +1112,19 @@
           <w:sz w:val="24"/>
           <w:szCs w:val="24"/>
         </w:rPr>
-        <w:t>util</w:t>
+        <w:t>::</w:t>
+      </w:r>
+      <w:proofErr w:type="spellStart"/>
+      <w:r>
+        <w:rPr>
+          <w:rFonts w:ascii="Arial" w:hAnsi="Arial" w:cs="Arial"/>
+          <w:sz w:val="24"/>
+          <w:szCs w:val="24"/>
+        </w:rPr>
+        <w:t>ConexionSQL</w:t>
       </w:r>
       <w:proofErr w:type="spellEnd"/>
-      <w:r>
-        <w:rPr>
-          <w:rFonts w:ascii="Arial" w:hAnsi="Arial" w:cs="Arial"/>
-          <w:sz w:val="24"/>
-          <w:szCs w:val="24"/>
-        </w:rPr>
-        <w:t>::</w:t>
-      </w:r>
-      <w:proofErr w:type="spellStart"/>
       <w:proofErr w:type="gramEnd"/>
-      <w:r>
-        <w:rPr>
-          <w:rFonts w:ascii="Arial" w:hAnsi="Arial" w:cs="Arial"/>
-          <w:sz w:val="24"/>
-          <w:szCs w:val="24"/>
-        </w:rPr>
-        <w:t>ConexionSQL</w:t>
-      </w:r>
-      <w:proofErr w:type="spellEnd"/>
       <w:r>
         <w:rPr>
           <w:rFonts w:ascii="Arial" w:hAnsi="Arial" w:cs="Arial"/>
@@ -1233,17 +1176,18 @@
           <w:sz w:val="24"/>
           <w:szCs w:val="24"/>
         </w:rPr>
-        <w:t xml:space="preserve">: Las </w:t>
-      </w:r>
-      <w:r>
-        <w:rPr>
-          <w:rFonts w:ascii="Arial" w:hAnsi="Arial" w:cs="Arial"/>
-          <w:sz w:val="24"/>
-          <w:szCs w:val="24"/>
-        </w:rPr>
-        <w:t xml:space="preserve">clases </w:t>
+        <w:t xml:space="preserve">: Las clases </w:t>
       </w:r>
       <w:proofErr w:type="spellStart"/>
+      <w:r>
+        <w:rPr>
+          <w:rFonts w:ascii="Arial" w:hAnsi="Arial" w:cs="Arial"/>
+          <w:sz w:val="24"/>
+          <w:szCs w:val="24"/>
+        </w:rPr>
+        <w:t>Models</w:t>
+      </w:r>
+      <w:proofErr w:type="spellEnd"/>
       <w:proofErr w:type="gramStart"/>
       <w:r>
         <w:rPr>
@@ -1251,6 +1195,34 @@
           <w:sz w:val="24"/>
           <w:szCs w:val="24"/>
         </w:rPr>
+        <w:t>::</w:t>
+      </w:r>
+      <w:proofErr w:type="spellStart"/>
+      <w:r>
+        <w:rPr>
+          <w:rFonts w:ascii="Arial" w:hAnsi="Arial" w:cs="Arial"/>
+          <w:sz w:val="24"/>
+          <w:szCs w:val="24"/>
+        </w:rPr>
+        <w:t>MetodoPago</w:t>
+      </w:r>
+      <w:proofErr w:type="spellEnd"/>
+      <w:proofErr w:type="gramEnd"/>
+      <w:r>
+        <w:rPr>
+          <w:rFonts w:ascii="Arial" w:hAnsi="Arial" w:cs="Arial"/>
+          <w:sz w:val="24"/>
+          <w:szCs w:val="24"/>
+        </w:rPr>
+        <w:t xml:space="preserve"> y sus clases hijas, </w:t>
+      </w:r>
+      <w:proofErr w:type="spellStart"/>
+      <w:r>
+        <w:rPr>
+          <w:rFonts w:ascii="Arial" w:hAnsi="Arial" w:cs="Arial"/>
+          <w:sz w:val="24"/>
+          <w:szCs w:val="24"/>
+        </w:rPr>
         <w:t>Models</w:t>
       </w:r>
       <w:proofErr w:type="spellEnd"/>
@@ -1263,6 +1235,124 @@
         <w:t>::</w:t>
       </w:r>
       <w:proofErr w:type="spellStart"/>
+      <w:r>
+        <w:rPr>
+          <w:rFonts w:ascii="Arial" w:hAnsi="Arial" w:cs="Arial"/>
+          <w:sz w:val="24"/>
+          <w:szCs w:val="24"/>
+        </w:rPr>
+        <w:t>PagoEfectivo</w:t>
+      </w:r>
+      <w:proofErr w:type="spellEnd"/>
+      <w:r>
+        <w:rPr>
+          <w:rFonts w:ascii="Arial" w:hAnsi="Arial" w:cs="Arial"/>
+          <w:sz w:val="24"/>
+          <w:szCs w:val="24"/>
+        </w:rPr>
+        <w:t xml:space="preserve"> y </w:t>
+      </w:r>
+      <w:proofErr w:type="spellStart"/>
+      <w:r>
+        <w:rPr>
+          <w:rFonts w:ascii="Arial" w:hAnsi="Arial" w:cs="Arial"/>
+          <w:sz w:val="24"/>
+          <w:szCs w:val="24"/>
+        </w:rPr>
+        <w:t>Models</w:t>
+      </w:r>
+      <w:proofErr w:type="spellEnd"/>
+      <w:r>
+        <w:rPr>
+          <w:rFonts w:ascii="Arial" w:hAnsi="Arial" w:cs="Arial"/>
+          <w:sz w:val="24"/>
+          <w:szCs w:val="24"/>
+        </w:rPr>
+        <w:t>::</w:t>
+      </w:r>
+      <w:proofErr w:type="spellStart"/>
+      <w:r>
+        <w:rPr>
+          <w:rFonts w:ascii="Arial" w:hAnsi="Arial" w:cs="Arial"/>
+          <w:sz w:val="24"/>
+          <w:szCs w:val="24"/>
+        </w:rPr>
+        <w:t>PagoMonedero</w:t>
+      </w:r>
+      <w:proofErr w:type="spellEnd"/>
+      <w:r>
+        <w:rPr>
+          <w:rFonts w:ascii="Arial" w:hAnsi="Arial" w:cs="Arial"/>
+          <w:sz w:val="24"/>
+          <w:szCs w:val="24"/>
+        </w:rPr>
+        <w:t xml:space="preserve"> implementan </w:t>
+      </w:r>
+      <w:proofErr w:type="spellStart"/>
+      <w:r>
+        <w:rPr>
+          <w:rFonts w:ascii="Arial" w:hAnsi="Arial" w:cs="Arial"/>
+          <w:sz w:val="24"/>
+          <w:szCs w:val="24"/>
+        </w:rPr>
+        <w:t>Strategy</w:t>
+      </w:r>
+      <w:proofErr w:type="spellEnd"/>
+      <w:r>
+        <w:rPr>
+          <w:rFonts w:ascii="Arial" w:hAnsi="Arial" w:cs="Arial"/>
+          <w:sz w:val="24"/>
+          <w:szCs w:val="24"/>
+        </w:rPr>
+        <w:t xml:space="preserve">, ya que la situación en la que se usan (ambas clases tiene que hacer la misma función, pero cada una la realiza de forma diferente) es el ejemplo típico del uso de </w:t>
+      </w:r>
+      <w:proofErr w:type="spellStart"/>
+      <w:r>
+        <w:rPr>
+          <w:rFonts w:ascii="Arial" w:hAnsi="Arial" w:cs="Arial"/>
+          <w:sz w:val="24"/>
+          <w:szCs w:val="24"/>
+        </w:rPr>
+        <w:t>Strategy</w:t>
+      </w:r>
+      <w:proofErr w:type="spellEnd"/>
+      <w:r>
+        <w:rPr>
+          <w:rFonts w:ascii="Arial" w:hAnsi="Arial" w:cs="Arial"/>
+          <w:sz w:val="24"/>
+          <w:szCs w:val="24"/>
+        </w:rPr>
+        <w:t xml:space="preserve">. Esto simplifica la adición de nuevos métodos de pago: simplemente se crea una nueva clase que extienda </w:t>
+      </w:r>
+      <w:proofErr w:type="spellStart"/>
+      <w:r>
+        <w:rPr>
+          <w:rFonts w:ascii="Arial" w:hAnsi="Arial" w:cs="Arial"/>
+          <w:sz w:val="24"/>
+          <w:szCs w:val="24"/>
+        </w:rPr>
+        <w:t>Models</w:t>
+      </w:r>
+      <w:proofErr w:type="spellEnd"/>
+      <w:proofErr w:type="gramStart"/>
+      <w:r>
+        <w:rPr>
+          <w:rFonts w:ascii="Arial" w:hAnsi="Arial" w:cs="Arial"/>
+          <w:sz w:val="24"/>
+          <w:szCs w:val="24"/>
+        </w:rPr>
+        <w:t>::</w:t>
+      </w:r>
+      <w:proofErr w:type="spellStart"/>
+      <w:r>
+        <w:rPr>
+          <w:rFonts w:ascii="Arial" w:hAnsi="Arial" w:cs="Arial"/>
+          <w:sz w:val="24"/>
+          <w:szCs w:val="24"/>
+        </w:rPr>
+        <w:t>MetodoPago</w:t>
+      </w:r>
+      <w:proofErr w:type="spellEnd"/>
       <w:proofErr w:type="gramEnd"/>
       <w:r>
         <w:rPr>
@@ -1270,179 +1360,31 @@
           <w:sz w:val="24"/>
           <w:szCs w:val="24"/>
         </w:rPr>
-        <w:t>MetodoPago</w:t>
-      </w:r>
-      <w:proofErr w:type="spellEnd"/>
-      <w:r>
-        <w:rPr>
-          <w:rFonts w:ascii="Arial" w:hAnsi="Arial" w:cs="Arial"/>
-          <w:sz w:val="24"/>
-          <w:szCs w:val="24"/>
-        </w:rPr>
-        <w:t xml:space="preserve"> y sus clases hijas, </w:t>
-      </w:r>
-      <w:proofErr w:type="spellStart"/>
-      <w:r>
-        <w:rPr>
-          <w:rFonts w:ascii="Arial" w:hAnsi="Arial" w:cs="Arial"/>
-          <w:sz w:val="24"/>
-          <w:szCs w:val="24"/>
-        </w:rPr>
-        <w:t>Models</w:t>
-      </w:r>
-      <w:proofErr w:type="spellEnd"/>
-      <w:r>
-        <w:rPr>
-          <w:rFonts w:ascii="Arial" w:hAnsi="Arial" w:cs="Arial"/>
-          <w:sz w:val="24"/>
-          <w:szCs w:val="24"/>
-        </w:rPr>
-        <w:t>::</w:t>
-      </w:r>
-      <w:proofErr w:type="spellStart"/>
-      <w:r>
-        <w:rPr>
-          <w:rFonts w:ascii="Arial" w:hAnsi="Arial" w:cs="Arial"/>
-          <w:sz w:val="24"/>
-          <w:szCs w:val="24"/>
-        </w:rPr>
-        <w:t>PagoEfectivo</w:t>
-      </w:r>
-      <w:proofErr w:type="spellEnd"/>
-      <w:r>
-        <w:rPr>
-          <w:rFonts w:ascii="Arial" w:hAnsi="Arial" w:cs="Arial"/>
-          <w:sz w:val="24"/>
-          <w:szCs w:val="24"/>
-        </w:rPr>
-        <w:t xml:space="preserve"> y </w:t>
-      </w:r>
-      <w:proofErr w:type="spellStart"/>
-      <w:r>
-        <w:rPr>
-          <w:rFonts w:ascii="Arial" w:hAnsi="Arial" w:cs="Arial"/>
-          <w:sz w:val="24"/>
-          <w:szCs w:val="24"/>
-        </w:rPr>
-        <w:t>Models</w:t>
-      </w:r>
-      <w:proofErr w:type="spellEnd"/>
-      <w:r>
-        <w:rPr>
-          <w:rFonts w:ascii="Arial" w:hAnsi="Arial" w:cs="Arial"/>
-          <w:sz w:val="24"/>
-          <w:szCs w:val="24"/>
-        </w:rPr>
-        <w:t>::</w:t>
-      </w:r>
-      <w:proofErr w:type="spellStart"/>
-      <w:r>
-        <w:rPr>
-          <w:rFonts w:ascii="Arial" w:hAnsi="Arial" w:cs="Arial"/>
-          <w:sz w:val="24"/>
-          <w:szCs w:val="24"/>
-        </w:rPr>
-        <w:t>PagoMonedero</w:t>
-      </w:r>
-      <w:proofErr w:type="spellEnd"/>
-      <w:r>
-        <w:rPr>
-          <w:rFonts w:ascii="Arial" w:hAnsi="Arial" w:cs="Arial"/>
-          <w:sz w:val="24"/>
-          <w:szCs w:val="24"/>
-        </w:rPr>
-        <w:t xml:space="preserve"> implementan </w:t>
-      </w:r>
-      <w:proofErr w:type="spellStart"/>
-      <w:r>
-        <w:rPr>
-          <w:rFonts w:ascii="Arial" w:hAnsi="Arial" w:cs="Arial"/>
-          <w:sz w:val="24"/>
-          <w:szCs w:val="24"/>
-        </w:rPr>
-        <w:t>Strategy</w:t>
-      </w:r>
-      <w:proofErr w:type="spellEnd"/>
-      <w:r>
-        <w:rPr>
-          <w:rFonts w:ascii="Arial" w:hAnsi="Arial" w:cs="Arial"/>
-          <w:sz w:val="24"/>
-          <w:szCs w:val="24"/>
-        </w:rPr>
-        <w:t>, ya que la situación en la que se usan (ambas clases tiene que hacer la misma función, pero cada una la realiza de forma diferente) es el ejemplo</w:t>
-      </w:r>
-      <w:r>
-        <w:rPr>
-          <w:rFonts w:ascii="Arial" w:hAnsi="Arial" w:cs="Arial"/>
-          <w:sz w:val="24"/>
-          <w:szCs w:val="24"/>
-        </w:rPr>
-        <w:t xml:space="preserve"> típico del uso de </w:t>
-      </w:r>
-      <w:proofErr w:type="spellStart"/>
-      <w:r>
-        <w:rPr>
-          <w:rFonts w:ascii="Arial" w:hAnsi="Arial" w:cs="Arial"/>
-          <w:sz w:val="24"/>
-          <w:szCs w:val="24"/>
-        </w:rPr>
-        <w:t>Strategy</w:t>
-      </w:r>
-      <w:proofErr w:type="spellEnd"/>
-      <w:r>
-        <w:rPr>
-          <w:rFonts w:ascii="Arial" w:hAnsi="Arial" w:cs="Arial"/>
-          <w:sz w:val="24"/>
-          <w:szCs w:val="24"/>
-        </w:rPr>
-        <w:t xml:space="preserve">. Esto simplifica la adición de nuevos métodos de pago: simplemente se crea una nueva clase que extienda </w:t>
-      </w:r>
-      <w:proofErr w:type="spellStart"/>
-      <w:proofErr w:type="gramStart"/>
-      <w:r>
-        <w:rPr>
-          <w:rFonts w:ascii="Arial" w:hAnsi="Arial" w:cs="Arial"/>
-          <w:sz w:val="24"/>
-          <w:szCs w:val="24"/>
-        </w:rPr>
-        <w:t>Models</w:t>
-      </w:r>
-      <w:proofErr w:type="spellEnd"/>
-      <w:r>
-        <w:rPr>
-          <w:rFonts w:ascii="Arial" w:hAnsi="Arial" w:cs="Arial"/>
-          <w:sz w:val="24"/>
-          <w:szCs w:val="24"/>
-        </w:rPr>
-        <w:t>::</w:t>
-      </w:r>
-      <w:proofErr w:type="spellStart"/>
-      <w:proofErr w:type="gramEnd"/>
-      <w:r>
-        <w:rPr>
-          <w:rFonts w:ascii="Arial" w:hAnsi="Arial" w:cs="Arial"/>
-          <w:sz w:val="24"/>
-          <w:szCs w:val="24"/>
-        </w:rPr>
-        <w:t>MetodoPago</w:t>
-      </w:r>
-      <w:proofErr w:type="spellEnd"/>
-      <w:r>
-        <w:rPr>
-          <w:rFonts w:ascii="Arial" w:hAnsi="Arial" w:cs="Arial"/>
-          <w:sz w:val="24"/>
-          <w:szCs w:val="24"/>
-        </w:rPr>
-        <w:t xml:space="preserve">, con los datos que sean necesarios para confirmar el pago (por ejemplo, si fuera una tarjeta de crédito, </w:t>
-      </w:r>
-      <w:r>
-        <w:rPr>
-          <w:rFonts w:ascii="Arial" w:hAnsi="Arial" w:cs="Arial"/>
-          <w:sz w:val="24"/>
-          <w:szCs w:val="24"/>
-        </w:rPr>
-        <w:t>el número de tarjeta, el nombre del dueño y el código de seguridad/CVV).</w:t>
-      </w:r>
+        <w:t>, con los datos que sean necesarios para confirmar el pago (por ejemplo, si fuera una tarjeta de crédito, el número de tarjeta, el nombre del dueño y el código de seguridad/CVV).</w:t>
+      </w:r>
+    </w:p>
+    <w:p>
+      <w:pPr>
+        <w:spacing w:after="240"/>
+        <w:ind w:left="360"/>
+        <w:jc w:val="both"/>
+        <w:rPr>
+          <w:rFonts w:ascii="Arial" w:hAnsi="Arial" w:cs="Arial"/>
+          <w:sz w:val="24"/>
+          <w:szCs w:val="24"/>
+        </w:rPr>
+      </w:pPr>
+      <w:r>
+        <w:rPr>
+          <w:rFonts w:ascii="Arial" w:hAnsi="Arial" w:cs="Arial"/>
+          <w:sz w:val="24"/>
+          <w:szCs w:val="24"/>
+        </w:rPr>
+        <w:lastRenderedPageBreak/>
+        <w:t>En nuestro Modelo no encaja ninguno de los patrones de diseño estructurales, por lo tanto no se aplicó ninguno de ellos al sistema.</w:t>
+      </w:r>
+      <w:bookmarkStart w:id="3" w:name="_GoBack"/>
+      <w:bookmarkEnd w:id="3"/>
     </w:p>
     <w:sectPr>
       <w:pgSz w:w="11906" w:h="16838"/>
@@ -1456,8 +1398,8 @@
 </file>
 
 <file path=word/numbering.xml><?xml version="1.0" encoding="utf-8"?>
-<w:numbering xmlns:wpc="http://schemas.microsoft.com/office/word/2010/wordprocessingCanvas" xmlns:cx="http://schemas.microsoft.com/office/drawing/2014/chartex" xmlns:cx1="http://schemas.microsoft.com/office/drawing/2015/9/8/chartex" xmlns:cx2="http://schemas.microsoft.com/office/drawing/2015/10/21/chartex" xmlns:cx3="http://schemas.microsoft.com/office/drawing/2016/5/9/chartex" xmlns:cx4="http://schemas.microsoft.com/office/drawing/2016/5/10/chartex" xmlns:cx5="http://schemas.microsoft.com/office/drawing/2016/5/11/chartex" xmlns:cx6="http://schemas.microsoft.com/office/drawing/2016/5/12/chartex" xmlns:cx7="http://schemas.microsoft.com/office/drawing/2016/5/13/chartex" xmlns:cx8="http://schemas.microsoft.com/office/drawing/2016/5/14/chartex" xmlns:mc="http://schemas.openxmlformats.org/markup-compatibility/2006" xmlns:aink="http://schemas.microsoft.com/office/drawing/2016/ink" xmlns:am3d="http://schemas.microsoft.com/office/drawing/2017/model3d" xmlns:o="urn:schemas-microsoft-com:office:office" xmlns:r="http://schemas.openxmlformats.org/officeDocument/2006/relationships" xmlns:m="http://schemas.openxmlformats.org/officeDocument/2006/math" xmlns:v="urn:schemas-microsoft-com:vml" xmlns:wp14="http://schemas.microsoft.com/office/word/2010/wordprocessingDrawing" xmlns:wp="http://schemas.openxmlformats.org/drawingml/2006/wordprocessingDrawing" xmlns:w10="urn:schemas-microsoft-com:office:word" xmlns:w="http://schemas.openxmlformats.org/wordprocessingml/2006/main" xmlns:w14="http://schemas.microsoft.com/office/word/2010/wordml" xmlns:w15="http://schemas.microsoft.com/office/word/2012/wordml" xmlns:w16cid="http://schemas.microsoft.com/office/word/2016/wordml/cid" xmlns:w16se="http://schemas.microsoft.com/office/word/2015/wordml/symex" xmlns:wpg="http://schemas.microsoft.com/office/word/2010/wordprocessingGroup" xmlns:wpi="http://schemas.microsoft.com/office/word/2010/wordprocessingInk" xmlns:wne="http://schemas.microsoft.com/office/word/2006/wordml" xmlns:wps="http://schemas.microsoft.com/office/word/2010/wordprocessingShape" mc:Ignorable="w14 w15 w16se w16cid wp14">
-  <w:abstractNum w:abstractNumId="0" w15:restartNumberingAfterBreak="0">
+<w:numbering xmlns:wpc="http://schemas.microsoft.com/office/word/2010/wordprocessingCanvas" xmlns:mc="http://schemas.openxmlformats.org/markup-compatibility/2006" xmlns:o="urn:schemas-microsoft-com:office:office" xmlns:r="http://schemas.openxmlformats.org/officeDocument/2006/relationships" xmlns:m="http://schemas.openxmlformats.org/officeDocument/2006/math" xmlns:v="urn:schemas-microsoft-com:vml" xmlns:wp14="http://schemas.microsoft.com/office/word/2010/wordprocessingDrawing" xmlns:wp="http://schemas.openxmlformats.org/drawingml/2006/wordprocessingDrawing" xmlns:w10="urn:schemas-microsoft-com:office:word" xmlns:w="http://schemas.openxmlformats.org/wordprocessingml/2006/main" xmlns:w14="http://schemas.microsoft.com/office/word/2010/wordml" xmlns:w15="http://schemas.microsoft.com/office/word/2012/wordml" xmlns:wpg="http://schemas.microsoft.com/office/word/2010/wordprocessingGroup" xmlns:wpi="http://schemas.microsoft.com/office/word/2010/wordprocessingInk" xmlns:wne="http://schemas.microsoft.com/office/word/2006/wordml" xmlns:wps="http://schemas.microsoft.com/office/word/2010/wordprocessingShape" mc:Ignorable="w14 w15 wp14">
+  <w:abstractNum w:abstractNumId="0">
     <w:nsid w:val="60666F64"/>
     <w:multiLevelType w:val="multilevel"/>
     <w:tmpl w:val="257EA8E8"/>
@@ -1552,7 +1494,7 @@
       </w:pPr>
     </w:lvl>
   </w:abstractNum>
-  <w:abstractNum w:abstractNumId="1" w15:restartNumberingAfterBreak="0">
+  <w:abstractNum w:abstractNumId="1">
     <w:nsid w:val="6BE32185"/>
     <w:multiLevelType w:val="multilevel"/>
     <w:tmpl w:val="5E8A3A7A"/>
@@ -1704,7 +1646,7 @@
 </file>
 
 <file path=word/styles.xml><?xml version="1.0" encoding="utf-8"?>
-<w:styles xmlns:mc="http://schemas.openxmlformats.org/markup-compatibility/2006" xmlns:r="http://schemas.openxmlformats.org/officeDocument/2006/relationships" xmlns:w="http://schemas.openxmlformats.org/wordprocessingml/2006/main" xmlns:w14="http://schemas.microsoft.com/office/word/2010/wordml" xmlns:w15="http://schemas.microsoft.com/office/word/2012/wordml" xmlns:w16cid="http://schemas.microsoft.com/office/word/2016/wordml/cid" xmlns:w16se="http://schemas.microsoft.com/office/word/2015/wordml/symex" mc:Ignorable="w14 w15 w16se w16cid">
+<w:styles xmlns:mc="http://schemas.openxmlformats.org/markup-compatibility/2006" xmlns:r="http://schemas.openxmlformats.org/officeDocument/2006/relationships" xmlns:w="http://schemas.openxmlformats.org/wordprocessingml/2006/main" xmlns:w14="http://schemas.microsoft.com/office/word/2010/wordml" xmlns:w15="http://schemas.microsoft.com/office/word/2012/wordml" mc:Ignorable="w14 w15">
   <w:docDefaults>
     <w:rPrDefault>
       <w:rPr>
@@ -1714,7 +1656,7 @@
     </w:rPrDefault>
     <w:pPrDefault/>
   </w:docDefaults>
-  <w:latentStyles w:defLockedState="0" w:defUIPriority="99" w:defSemiHidden="0" w:defUnhideWhenUsed="0" w:defQFormat="0" w:count="375">
+  <w:latentStyles w:defLockedState="0" w:defUIPriority="99" w:defSemiHidden="0" w:defUnhideWhenUsed="0" w:defQFormat="0" w:count="371">
     <w:lsdException w:name="Normal" w:uiPriority="0" w:qFormat="1"/>
     <w:lsdException w:name="heading 1" w:uiPriority="9" w:qFormat="1"/>
     <w:lsdException w:name="heading 2" w:semiHidden="1" w:uiPriority="9" w:unhideWhenUsed="1" w:qFormat="1"/>
@@ -2086,10 +2028,6 @@
     <w:lsdException w:name="List Table 5 Dark Accent 6" w:uiPriority="50"/>
     <w:lsdException w:name="List Table 6 Colorful Accent 6" w:uiPriority="51"/>
     <w:lsdException w:name="List Table 7 Colorful Accent 6" w:uiPriority="52"/>
-    <w:lsdException w:name="Mention" w:semiHidden="1" w:unhideWhenUsed="1"/>
-    <w:lsdException w:name="Smart Hyperlink" w:semiHidden="1" w:unhideWhenUsed="1"/>
-    <w:lsdException w:name="Hashtag" w:semiHidden="1" w:unhideWhenUsed="1"/>
-    <w:lsdException w:name="Unresolved Mention" w:semiHidden="1" w:unhideWhenUsed="1"/>
   </w:latentStyles>
   <w:style w:type="paragraph" w:default="1" w:styleId="Normal">
     <w:name w:val="Normal"/>
@@ -2473,10 +2411,10 @@
       <w:color w:val="44546A" w:themeColor="text2"/>
     </w:rPr>
   </w:style>
-  <w:style w:type="character" w:customStyle="1" w:styleId="TtuloCar">
-    <w:name w:val="Título Car"/>
+  <w:style w:type="character" w:customStyle="1" w:styleId="PuestoCar">
+    <w:name w:val="Puesto Car"/>
     <w:basedOn w:val="Fuentedeprrafopredeter"/>
-    <w:link w:val="Ttulo"/>
+    <w:link w:val="Puesto"/>
     <w:uiPriority w:val="10"/>
     <w:qFormat/>
     <w:rsid w:val="00776634"/>
@@ -2642,7 +2580,7 @@
       <w:lang w:val="en-US"/>
     </w:rPr>
   </w:style>
-  <w:style w:type="character" w:styleId="Mencinsinresolver">
+  <w:style w:type="character" w:customStyle="1" w:styleId="UnresolvedMention">
     <w:name w:val="Unresolved Mention"/>
     <w:basedOn w:val="Fuentedeprrafopredeter"/>
     <w:uiPriority w:val="99"/>
@@ -2825,11 +2763,11 @@
       <w:contextualSpacing/>
     </w:pPr>
   </w:style>
-  <w:style w:type="paragraph" w:styleId="Ttulo">
+  <w:style w:type="paragraph" w:styleId="Puesto">
     <w:name w:val="Title"/>
     <w:basedOn w:val="Normal"/>
     <w:next w:val="Normal"/>
-    <w:link w:val="TtuloCar"/>
+    <w:link w:val="PuestoCar"/>
     <w:uiPriority w:val="10"/>
     <w:qFormat/>
     <w:rsid w:val="00776634"/>
@@ -2908,7 +2846,7 @@
       <w:szCs w:val="28"/>
     </w:rPr>
   </w:style>
-  <w:style w:type="paragraph" w:styleId="TtuloTDC">
+  <w:style w:type="paragraph" w:styleId="TtulodeTDC">
     <w:name w:val="TOC Heading"/>
     <w:basedOn w:val="Ttulo1"/>
     <w:next w:val="Normal"/>
@@ -2969,6 +2907,7 @@
       <w:lang w:val="es-419"/>
     </w:rPr>
     <w:tblPr>
+      <w:tblInd w:w="0" w:type="dxa"/>
       <w:tblBorders>
         <w:top w:val="single" w:sz="4" w:space="0" w:color="auto"/>
         <w:left w:val="single" w:sz="4" w:space="0" w:color="auto"/>
@@ -2977,6 +2916,12 @@
         <w:insideH w:val="single" w:sz="4" w:space="0" w:color="auto"/>
         <w:insideV w:val="single" w:sz="4" w:space="0" w:color="auto"/>
       </w:tblBorders>
+      <w:tblCellMar>
+        <w:top w:w="0" w:type="dxa"/>
+        <w:left w:w="108" w:type="dxa"/>
+        <w:bottom w:w="0" w:type="dxa"/>
+        <w:right w:w="108" w:type="dxa"/>
+      </w:tblCellMar>
     </w:tblPr>
   </w:style>
 </w:styles>
@@ -3282,7 +3227,7 @@
 </file>
 
 <file path=customXml/itemProps1.xml><?xml version="1.0" encoding="utf-8"?>
-<ds:datastoreItem xmlns:ds="http://schemas.openxmlformats.org/officeDocument/2006/customXml" ds:itemID="{A446D24B-3A74-44D0-9EE4-7D0BE8132F5C}">
+<ds:datastoreItem xmlns:ds="http://schemas.openxmlformats.org/officeDocument/2006/customXml" ds:itemID="{5B55CEB3-54F8-456F-8286-EEF90412C651}">
   <ds:schemaRefs>
     <ds:schemaRef ds:uri="http://schemas.openxmlformats.org/officeDocument/2006/bibliography"/>
   </ds:schemaRefs>

</xml_diff>

<commit_message>
Reportes incluidos en el documento final
</commit_message>
<xml_diff>
--- a/Reporte final DS-G3-P1.docx
+++ b/Reporte final DS-G3-P1.docx
@@ -1,6 +1,6 @@
 
 <file path=word/document.xml><?xml version="1.0" encoding="utf-8"?>
-<w:document xmlns:wpc="http://schemas.microsoft.com/office/word/2010/wordprocessingCanvas" xmlns:mc="http://schemas.openxmlformats.org/markup-compatibility/2006" xmlns:o="urn:schemas-microsoft-com:office:office" xmlns:r="http://schemas.openxmlformats.org/officeDocument/2006/relationships" xmlns:m="http://schemas.openxmlformats.org/officeDocument/2006/math" xmlns:v="urn:schemas-microsoft-com:vml" xmlns:wp14="http://schemas.microsoft.com/office/word/2010/wordprocessingDrawing" xmlns:wp="http://schemas.openxmlformats.org/drawingml/2006/wordprocessingDrawing" xmlns:w10="urn:schemas-microsoft-com:office:word" xmlns:w="http://schemas.openxmlformats.org/wordprocessingml/2006/main" xmlns:w14="http://schemas.microsoft.com/office/word/2010/wordml" xmlns:w15="http://schemas.microsoft.com/office/word/2012/wordml" xmlns:wpg="http://schemas.microsoft.com/office/word/2010/wordprocessingGroup" xmlns:wpi="http://schemas.microsoft.com/office/word/2010/wordprocessingInk" xmlns:wne="http://schemas.microsoft.com/office/word/2006/wordml" xmlns:wps="http://schemas.microsoft.com/office/word/2010/wordprocessingShape" mc:Ignorable="w14 w15 wp14">
+<w:document xmlns:wpc="http://schemas.microsoft.com/office/word/2010/wordprocessingCanvas" xmlns:cx="http://schemas.microsoft.com/office/drawing/2014/chartex" xmlns:cx1="http://schemas.microsoft.com/office/drawing/2015/9/8/chartex" xmlns:cx2="http://schemas.microsoft.com/office/drawing/2015/10/21/chartex" xmlns:cx3="http://schemas.microsoft.com/office/drawing/2016/5/9/chartex" xmlns:cx4="http://schemas.microsoft.com/office/drawing/2016/5/10/chartex" xmlns:cx5="http://schemas.microsoft.com/office/drawing/2016/5/11/chartex" xmlns:cx6="http://schemas.microsoft.com/office/drawing/2016/5/12/chartex" xmlns:cx7="http://schemas.microsoft.com/office/drawing/2016/5/13/chartex" xmlns:cx8="http://schemas.microsoft.com/office/drawing/2016/5/14/chartex" xmlns:mc="http://schemas.openxmlformats.org/markup-compatibility/2006" xmlns:aink="http://schemas.microsoft.com/office/drawing/2016/ink" xmlns:am3d="http://schemas.microsoft.com/office/drawing/2017/model3d" xmlns:o="urn:schemas-microsoft-com:office:office" xmlns:r="http://schemas.openxmlformats.org/officeDocument/2006/relationships" xmlns:m="http://schemas.openxmlformats.org/officeDocument/2006/math" xmlns:v="urn:schemas-microsoft-com:vml" xmlns:wp14="http://schemas.microsoft.com/office/word/2010/wordprocessingDrawing" xmlns:wp="http://schemas.openxmlformats.org/drawingml/2006/wordprocessingDrawing" xmlns:w10="urn:schemas-microsoft-com:office:word" xmlns:w="http://schemas.openxmlformats.org/wordprocessingml/2006/main" xmlns:w14="http://schemas.microsoft.com/office/word/2010/wordml" xmlns:w15="http://schemas.microsoft.com/office/word/2012/wordml" xmlns:w16cid="http://schemas.microsoft.com/office/word/2016/wordml/cid" xmlns:w16se="http://schemas.microsoft.com/office/word/2015/wordml/symex" xmlns:wpg="http://schemas.microsoft.com/office/word/2010/wordprocessingGroup" xmlns:wpi="http://schemas.microsoft.com/office/word/2010/wordprocessingInk" xmlns:wne="http://schemas.microsoft.com/office/word/2006/wordml" xmlns:wps="http://schemas.microsoft.com/office/word/2010/wordprocessingShape" mc:Ignorable="w14 w15 w16se w16cid wp14">
   <w:body>
     <w:p>
       <w:pPr>
@@ -409,7 +409,7 @@
       <w:sdtContent>
         <w:p>
           <w:pPr>
-            <w:pStyle w:val="TtulodeTDC"/>
+            <w:pStyle w:val="TtuloTDC"/>
           </w:pPr>
           <w:r>
             <w:rPr>
@@ -818,6 +818,7 @@
         <w:t xml:space="preserve">: Para implementar las notificaciones a los vendedores de que uno de sus productos ha sido comprado, las clases </w:t>
       </w:r>
       <w:proofErr w:type="spellStart"/>
+      <w:proofErr w:type="gramStart"/>
       <w:r>
         <w:rPr>
           <w:rFonts w:ascii="Arial" w:hAnsi="Arial" w:cs="Arial"/>
@@ -827,7 +828,6 @@
         <w:t>util</w:t>
       </w:r>
       <w:proofErr w:type="spellEnd"/>
-      <w:proofErr w:type="gramStart"/>
       <w:r>
         <w:rPr>
           <w:rFonts w:ascii="Arial" w:hAnsi="Arial" w:cs="Arial"/>
@@ -837,6 +837,7 @@
         <w:t>::</w:t>
       </w:r>
       <w:proofErr w:type="spellStart"/>
+      <w:proofErr w:type="gramEnd"/>
       <w:r>
         <w:rPr>
           <w:rFonts w:ascii="Arial" w:hAnsi="Arial" w:cs="Arial"/>
@@ -846,7 +847,6 @@
         <w:t>NotificadorEmail</w:t>
       </w:r>
       <w:proofErr w:type="spellEnd"/>
-      <w:proofErr w:type="gramEnd"/>
       <w:r>
         <w:rPr>
           <w:rFonts w:ascii="Arial" w:hAnsi="Arial" w:cs="Arial"/>
@@ -982,6 +982,7 @@
         <w:t xml:space="preserve">Las clases </w:t>
       </w:r>
       <w:proofErr w:type="spellStart"/>
+      <w:proofErr w:type="gramStart"/>
       <w:r>
         <w:rPr>
           <w:rFonts w:ascii="Arial" w:hAnsi="Arial" w:cs="Arial"/>
@@ -991,7 +992,6 @@
         <w:t>util</w:t>
       </w:r>
       <w:proofErr w:type="spellEnd"/>
-      <w:proofErr w:type="gramStart"/>
       <w:r>
         <w:rPr>
           <w:rFonts w:ascii="Arial" w:hAnsi="Arial" w:cs="Arial"/>
@@ -1001,6 +1001,7 @@
         <w:t>::</w:t>
       </w:r>
       <w:proofErr w:type="spellStart"/>
+      <w:proofErr w:type="gramEnd"/>
       <w:r>
         <w:rPr>
           <w:rFonts w:ascii="Arial" w:hAnsi="Arial" w:cs="Arial"/>
@@ -1010,7 +1011,6 @@
         <w:t>NotificadorEmail</w:t>
       </w:r>
       <w:proofErr w:type="spellEnd"/>
-      <w:proofErr w:type="gramEnd"/>
       <w:r>
         <w:rPr>
           <w:rFonts w:ascii="Arial" w:hAnsi="Arial" w:cs="Arial"/>
@@ -1096,6 +1096,7 @@
         <w:t xml:space="preserve">La clase </w:t>
       </w:r>
       <w:proofErr w:type="spellStart"/>
+      <w:proofErr w:type="gramStart"/>
       <w:r>
         <w:rPr>
           <w:rFonts w:ascii="Arial" w:hAnsi="Arial" w:cs="Arial"/>
@@ -1105,7 +1106,6 @@
         <w:t>util</w:t>
       </w:r>
       <w:proofErr w:type="spellEnd"/>
-      <w:proofErr w:type="gramStart"/>
       <w:r>
         <w:rPr>
           <w:rFonts w:ascii="Arial" w:hAnsi="Arial" w:cs="Arial"/>
@@ -1115,6 +1115,7 @@
         <w:t>::</w:t>
       </w:r>
       <w:proofErr w:type="spellStart"/>
+      <w:proofErr w:type="gramEnd"/>
       <w:r>
         <w:rPr>
           <w:rFonts w:ascii="Arial" w:hAnsi="Arial" w:cs="Arial"/>
@@ -1124,7 +1125,6 @@
         <w:t>ConexionSQL</w:t>
       </w:r>
       <w:proofErr w:type="spellEnd"/>
-      <w:proofErr w:type="gramEnd"/>
       <w:r>
         <w:rPr>
           <w:rFonts w:ascii="Arial" w:hAnsi="Arial" w:cs="Arial"/>
@@ -1179,6 +1179,7 @@
         <w:t xml:space="preserve">: Las clases </w:t>
       </w:r>
       <w:proofErr w:type="spellStart"/>
+      <w:proofErr w:type="gramStart"/>
       <w:r>
         <w:rPr>
           <w:rFonts w:ascii="Arial" w:hAnsi="Arial" w:cs="Arial"/>
@@ -1188,6 +1189,142 @@
         <w:t>Models</w:t>
       </w:r>
       <w:proofErr w:type="spellEnd"/>
+      <w:r>
+        <w:rPr>
+          <w:rFonts w:ascii="Arial" w:hAnsi="Arial" w:cs="Arial"/>
+          <w:sz w:val="24"/>
+          <w:szCs w:val="24"/>
+        </w:rPr>
+        <w:t>::</w:t>
+      </w:r>
+      <w:proofErr w:type="spellStart"/>
+      <w:proofErr w:type="gramEnd"/>
+      <w:r>
+        <w:rPr>
+          <w:rFonts w:ascii="Arial" w:hAnsi="Arial" w:cs="Arial"/>
+          <w:sz w:val="24"/>
+          <w:szCs w:val="24"/>
+        </w:rPr>
+        <w:t>MetodoPago</w:t>
+      </w:r>
+      <w:proofErr w:type="spellEnd"/>
+      <w:r>
+        <w:rPr>
+          <w:rFonts w:ascii="Arial" w:hAnsi="Arial" w:cs="Arial"/>
+          <w:sz w:val="24"/>
+          <w:szCs w:val="24"/>
+        </w:rPr>
+        <w:t xml:space="preserve"> y sus clases hijas, </w:t>
+      </w:r>
+      <w:proofErr w:type="spellStart"/>
+      <w:r>
+        <w:rPr>
+          <w:rFonts w:ascii="Arial" w:hAnsi="Arial" w:cs="Arial"/>
+          <w:sz w:val="24"/>
+          <w:szCs w:val="24"/>
+        </w:rPr>
+        <w:t>Models</w:t>
+      </w:r>
+      <w:proofErr w:type="spellEnd"/>
+      <w:r>
+        <w:rPr>
+          <w:rFonts w:ascii="Arial" w:hAnsi="Arial" w:cs="Arial"/>
+          <w:sz w:val="24"/>
+          <w:szCs w:val="24"/>
+        </w:rPr>
+        <w:t>::</w:t>
+      </w:r>
+      <w:proofErr w:type="spellStart"/>
+      <w:r>
+        <w:rPr>
+          <w:rFonts w:ascii="Arial" w:hAnsi="Arial" w:cs="Arial"/>
+          <w:sz w:val="24"/>
+          <w:szCs w:val="24"/>
+        </w:rPr>
+        <w:t>PagoEfectivo</w:t>
+      </w:r>
+      <w:proofErr w:type="spellEnd"/>
+      <w:r>
+        <w:rPr>
+          <w:rFonts w:ascii="Arial" w:hAnsi="Arial" w:cs="Arial"/>
+          <w:sz w:val="24"/>
+          <w:szCs w:val="24"/>
+        </w:rPr>
+        <w:t xml:space="preserve"> y </w:t>
+      </w:r>
+      <w:proofErr w:type="spellStart"/>
+      <w:r>
+        <w:rPr>
+          <w:rFonts w:ascii="Arial" w:hAnsi="Arial" w:cs="Arial"/>
+          <w:sz w:val="24"/>
+          <w:szCs w:val="24"/>
+        </w:rPr>
+        <w:t>Models</w:t>
+      </w:r>
+      <w:proofErr w:type="spellEnd"/>
+      <w:r>
+        <w:rPr>
+          <w:rFonts w:ascii="Arial" w:hAnsi="Arial" w:cs="Arial"/>
+          <w:sz w:val="24"/>
+          <w:szCs w:val="24"/>
+        </w:rPr>
+        <w:t>::</w:t>
+      </w:r>
+      <w:proofErr w:type="spellStart"/>
+      <w:r>
+        <w:rPr>
+          <w:rFonts w:ascii="Arial" w:hAnsi="Arial" w:cs="Arial"/>
+          <w:sz w:val="24"/>
+          <w:szCs w:val="24"/>
+        </w:rPr>
+        <w:t>PagoMonedero</w:t>
+      </w:r>
+      <w:proofErr w:type="spellEnd"/>
+      <w:r>
+        <w:rPr>
+          <w:rFonts w:ascii="Arial" w:hAnsi="Arial" w:cs="Arial"/>
+          <w:sz w:val="24"/>
+          <w:szCs w:val="24"/>
+        </w:rPr>
+        <w:t xml:space="preserve"> implementan </w:t>
+      </w:r>
+      <w:proofErr w:type="spellStart"/>
+      <w:r>
+        <w:rPr>
+          <w:rFonts w:ascii="Arial" w:hAnsi="Arial" w:cs="Arial"/>
+          <w:sz w:val="24"/>
+          <w:szCs w:val="24"/>
+        </w:rPr>
+        <w:t>Strategy</w:t>
+      </w:r>
+      <w:proofErr w:type="spellEnd"/>
+      <w:r>
+        <w:rPr>
+          <w:rFonts w:ascii="Arial" w:hAnsi="Arial" w:cs="Arial"/>
+          <w:sz w:val="24"/>
+          <w:szCs w:val="24"/>
+        </w:rPr>
+        <w:t xml:space="preserve">, ya que la situación en la que se usan (ambas clases tiene que hacer la misma función, pero cada una la realiza de forma diferente) es el ejemplo típico del uso de </w:t>
+      </w:r>
+      <w:proofErr w:type="spellStart"/>
+      <w:r>
+        <w:rPr>
+          <w:rFonts w:ascii="Arial" w:hAnsi="Arial" w:cs="Arial"/>
+          <w:sz w:val="24"/>
+          <w:szCs w:val="24"/>
+        </w:rPr>
+        <w:t>Strategy</w:t>
+      </w:r>
+      <w:proofErr w:type="spellEnd"/>
+      <w:r>
+        <w:rPr>
+          <w:rFonts w:ascii="Arial" w:hAnsi="Arial" w:cs="Arial"/>
+          <w:sz w:val="24"/>
+          <w:szCs w:val="24"/>
+        </w:rPr>
+        <w:t xml:space="preserve">. Esto simplifica la adición de nuevos métodos de pago: simplemente se crea una nueva clase que extienda </w:t>
+      </w:r>
+      <w:proofErr w:type="spellStart"/>
       <w:proofErr w:type="gramStart"/>
       <w:r>
         <w:rPr>
@@ -1195,9 +1332,19 @@
           <w:sz w:val="24"/>
           <w:szCs w:val="24"/>
         </w:rPr>
+        <w:t>Models</w:t>
+      </w:r>
+      <w:proofErr w:type="spellEnd"/>
+      <w:r>
+        <w:rPr>
+          <w:rFonts w:ascii="Arial" w:hAnsi="Arial" w:cs="Arial"/>
+          <w:sz w:val="24"/>
+          <w:szCs w:val="24"/>
+        </w:rPr>
         <w:t>::</w:t>
       </w:r>
       <w:proofErr w:type="spellStart"/>
+      <w:proofErr w:type="gramEnd"/>
       <w:r>
         <w:rPr>
           <w:rFonts w:ascii="Arial" w:hAnsi="Arial" w:cs="Arial"/>
@@ -1207,153 +1354,6 @@
         <w:t>MetodoPago</w:t>
       </w:r>
       <w:proofErr w:type="spellEnd"/>
-      <w:proofErr w:type="gramEnd"/>
-      <w:r>
-        <w:rPr>
-          <w:rFonts w:ascii="Arial" w:hAnsi="Arial" w:cs="Arial"/>
-          <w:sz w:val="24"/>
-          <w:szCs w:val="24"/>
-        </w:rPr>
-        <w:t xml:space="preserve"> y sus clases hijas, </w:t>
-      </w:r>
-      <w:proofErr w:type="spellStart"/>
-      <w:r>
-        <w:rPr>
-          <w:rFonts w:ascii="Arial" w:hAnsi="Arial" w:cs="Arial"/>
-          <w:sz w:val="24"/>
-          <w:szCs w:val="24"/>
-        </w:rPr>
-        <w:t>Models</w:t>
-      </w:r>
-      <w:proofErr w:type="spellEnd"/>
-      <w:r>
-        <w:rPr>
-          <w:rFonts w:ascii="Arial" w:hAnsi="Arial" w:cs="Arial"/>
-          <w:sz w:val="24"/>
-          <w:szCs w:val="24"/>
-        </w:rPr>
-        <w:t>::</w:t>
-      </w:r>
-      <w:proofErr w:type="spellStart"/>
-      <w:r>
-        <w:rPr>
-          <w:rFonts w:ascii="Arial" w:hAnsi="Arial" w:cs="Arial"/>
-          <w:sz w:val="24"/>
-          <w:szCs w:val="24"/>
-        </w:rPr>
-        <w:t>PagoEfectivo</w:t>
-      </w:r>
-      <w:proofErr w:type="spellEnd"/>
-      <w:r>
-        <w:rPr>
-          <w:rFonts w:ascii="Arial" w:hAnsi="Arial" w:cs="Arial"/>
-          <w:sz w:val="24"/>
-          <w:szCs w:val="24"/>
-        </w:rPr>
-        <w:t xml:space="preserve"> y </w:t>
-      </w:r>
-      <w:proofErr w:type="spellStart"/>
-      <w:r>
-        <w:rPr>
-          <w:rFonts w:ascii="Arial" w:hAnsi="Arial" w:cs="Arial"/>
-          <w:sz w:val="24"/>
-          <w:szCs w:val="24"/>
-        </w:rPr>
-        <w:t>Models</w:t>
-      </w:r>
-      <w:proofErr w:type="spellEnd"/>
-      <w:r>
-        <w:rPr>
-          <w:rFonts w:ascii="Arial" w:hAnsi="Arial" w:cs="Arial"/>
-          <w:sz w:val="24"/>
-          <w:szCs w:val="24"/>
-        </w:rPr>
-        <w:t>::</w:t>
-      </w:r>
-      <w:proofErr w:type="spellStart"/>
-      <w:r>
-        <w:rPr>
-          <w:rFonts w:ascii="Arial" w:hAnsi="Arial" w:cs="Arial"/>
-          <w:sz w:val="24"/>
-          <w:szCs w:val="24"/>
-        </w:rPr>
-        <w:t>PagoMonedero</w:t>
-      </w:r>
-      <w:proofErr w:type="spellEnd"/>
-      <w:r>
-        <w:rPr>
-          <w:rFonts w:ascii="Arial" w:hAnsi="Arial" w:cs="Arial"/>
-          <w:sz w:val="24"/>
-          <w:szCs w:val="24"/>
-        </w:rPr>
-        <w:t xml:space="preserve"> implementan </w:t>
-      </w:r>
-      <w:proofErr w:type="spellStart"/>
-      <w:r>
-        <w:rPr>
-          <w:rFonts w:ascii="Arial" w:hAnsi="Arial" w:cs="Arial"/>
-          <w:sz w:val="24"/>
-          <w:szCs w:val="24"/>
-        </w:rPr>
-        <w:t>Strategy</w:t>
-      </w:r>
-      <w:proofErr w:type="spellEnd"/>
-      <w:r>
-        <w:rPr>
-          <w:rFonts w:ascii="Arial" w:hAnsi="Arial" w:cs="Arial"/>
-          <w:sz w:val="24"/>
-          <w:szCs w:val="24"/>
-        </w:rPr>
-        <w:t xml:space="preserve">, ya que la situación en la que se usan (ambas clases tiene que hacer la misma función, pero cada una la realiza de forma diferente) es el ejemplo típico del uso de </w:t>
-      </w:r>
-      <w:proofErr w:type="spellStart"/>
-      <w:r>
-        <w:rPr>
-          <w:rFonts w:ascii="Arial" w:hAnsi="Arial" w:cs="Arial"/>
-          <w:sz w:val="24"/>
-          <w:szCs w:val="24"/>
-        </w:rPr>
-        <w:t>Strategy</w:t>
-      </w:r>
-      <w:proofErr w:type="spellEnd"/>
-      <w:r>
-        <w:rPr>
-          <w:rFonts w:ascii="Arial" w:hAnsi="Arial" w:cs="Arial"/>
-          <w:sz w:val="24"/>
-          <w:szCs w:val="24"/>
-        </w:rPr>
-        <w:t xml:space="preserve">. Esto simplifica la adición de nuevos métodos de pago: simplemente se crea una nueva clase que extienda </w:t>
-      </w:r>
-      <w:proofErr w:type="spellStart"/>
-      <w:r>
-        <w:rPr>
-          <w:rFonts w:ascii="Arial" w:hAnsi="Arial" w:cs="Arial"/>
-          <w:sz w:val="24"/>
-          <w:szCs w:val="24"/>
-        </w:rPr>
-        <w:t>Models</w:t>
-      </w:r>
-      <w:proofErr w:type="spellEnd"/>
-      <w:proofErr w:type="gramStart"/>
-      <w:r>
-        <w:rPr>
-          <w:rFonts w:ascii="Arial" w:hAnsi="Arial" w:cs="Arial"/>
-          <w:sz w:val="24"/>
-          <w:szCs w:val="24"/>
-        </w:rPr>
-        <w:t>::</w:t>
-      </w:r>
-      <w:proofErr w:type="spellStart"/>
-      <w:r>
-        <w:rPr>
-          <w:rFonts w:ascii="Arial" w:hAnsi="Arial" w:cs="Arial"/>
-          <w:sz w:val="24"/>
-          <w:szCs w:val="24"/>
-        </w:rPr>
-        <w:t>MetodoPago</w:t>
-      </w:r>
-      <w:proofErr w:type="spellEnd"/>
-      <w:proofErr w:type="gramEnd"/>
       <w:r>
         <w:rPr>
           <w:rFonts w:ascii="Arial" w:hAnsi="Arial" w:cs="Arial"/>
@@ -1381,10 +1381,480 @@
           <w:szCs w:val="24"/>
         </w:rPr>
         <w:lastRenderedPageBreak/>
-        <w:t>En nuestro Modelo no encaja ninguno de los patrones de diseño estructurales, por lo tanto no se aplicó ninguno de ellos al sistema.</w:t>
+        <w:t xml:space="preserve">En nuestro Modelo no encaja ninguno de los patrones de diseño estructurales, por lo </w:t>
+      </w:r>
+      <w:r>
+        <w:rPr>
+          <w:rFonts w:ascii="Arial" w:hAnsi="Arial" w:cs="Arial"/>
+          <w:sz w:val="24"/>
+          <w:szCs w:val="24"/>
+        </w:rPr>
+        <w:t>tanto,</w:t>
+      </w:r>
+      <w:r>
+        <w:rPr>
+          <w:rFonts w:ascii="Arial" w:hAnsi="Arial" w:cs="Arial"/>
+          <w:sz w:val="24"/>
+          <w:szCs w:val="24"/>
+        </w:rPr>
+        <w:t xml:space="preserve"> no se aplicó ninguno de ellos al sistema.</w:t>
+      </w:r>
+    </w:p>
+    <w:p>
+      <w:pPr>
+        <w:pStyle w:val="Ttulo1"/>
+        <w:spacing w:before="0" w:after="240"/>
+        <w:ind w:left="720" w:hanging="720"/>
+        <w:rPr>
+          <w:rFonts w:ascii="Arial" w:hAnsi="Arial" w:cs="Arial"/>
+          <w:sz w:val="24"/>
+          <w:szCs w:val="24"/>
+        </w:rPr>
+      </w:pPr>
+      <w:r>
+        <w:t>Reportes</w:t>
+      </w:r>
+    </w:p>
+    <w:p>
+      <w:pPr>
+        <w:pStyle w:val="Prrafodelista"/>
+        <w:numPr>
+          <w:ilvl w:val="0"/>
+          <w:numId w:val="3"/>
+        </w:numPr>
+        <w:spacing w:after="240"/>
+        <w:jc w:val="both"/>
+        <w:rPr>
+          <w:rFonts w:ascii="Arial" w:hAnsi="Arial" w:cs="Arial"/>
+          <w:sz w:val="24"/>
+          <w:szCs w:val="24"/>
+        </w:rPr>
+      </w:pPr>
+      <w:r>
+        <w:rPr>
+          <w:rFonts w:ascii="Arial" w:hAnsi="Arial" w:cs="Arial"/>
+          <w:sz w:val="24"/>
+          <w:szCs w:val="24"/>
+        </w:rPr>
+        <w:t>La cantidad de ventas semanales del año en curso, por tipo de pago y vendedor.</w:t>
+      </w:r>
+    </w:p>
+    <w:p>
+      <w:pPr>
+        <w:spacing w:after="240"/>
+        <w:jc w:val="both"/>
+        <w:rPr>
+          <w:rFonts w:ascii="Arial" w:hAnsi="Arial" w:cs="Arial"/>
+          <w:sz w:val="24"/>
+          <w:szCs w:val="24"/>
+        </w:rPr>
+      </w:pPr>
+      <w:r>
+        <w:rPr>
+          <w:rFonts w:ascii="Arial" w:hAnsi="Arial" w:cs="Arial"/>
+          <w:sz w:val="24"/>
+          <w:szCs w:val="24"/>
+        </w:rPr>
+        <w:tab/>
+      </w:r>
+      <w:r>
+        <w:rPr>
+          <w:rFonts w:ascii="Arial" w:hAnsi="Arial" w:cs="Arial"/>
+          <w:sz w:val="24"/>
+          <w:szCs w:val="24"/>
+        </w:rPr>
+        <w:t>Query para crear ventana.</w:t>
+      </w:r>
+    </w:p>
+    <w:p>
+      <w:pPr>
+        <w:spacing w:after="240"/>
+        <w:jc w:val="both"/>
+        <w:rPr>
+          <w:rFonts w:ascii="Arial" w:hAnsi="Arial" w:cs="Arial"/>
+          <w:sz w:val="24"/>
+          <w:szCs w:val="24"/>
+        </w:rPr>
+      </w:pPr>
+      <w:r>
+        <w:rPr>
+          <w:noProof/>
+        </w:rPr>
+        <w:drawing>
+          <wp:inline distT="0" distB="0" distL="0" distR="0" wp14:anchorId="3E74A110" wp14:editId="1B53C2F3">
+            <wp:extent cx="5400675" cy="3152775"/>
+            <wp:effectExtent l="0" t="0" r="9525" b="9525"/>
+            <wp:docPr id="3" name="Imagen 3"/>
+            <wp:cNvGraphicFramePr>
+              <a:graphicFrameLocks xmlns:a="http://schemas.openxmlformats.org/drawingml/2006/main" noChangeAspect="1"/>
+            </wp:cNvGraphicFramePr>
+            <a:graphic xmlns:a="http://schemas.openxmlformats.org/drawingml/2006/main">
+              <a:graphicData uri="http://schemas.openxmlformats.org/drawingml/2006/picture">
+                <pic:pic xmlns:pic="http://schemas.openxmlformats.org/drawingml/2006/picture">
+                  <pic:nvPicPr>
+                    <pic:cNvPr id="1" name=""/>
+                    <pic:cNvPicPr/>
+                  </pic:nvPicPr>
+                  <pic:blipFill>
+                    <a:blip r:embed="rId7"/>
+                    <a:stretch>
+                      <a:fillRect/>
+                    </a:stretch>
+                  </pic:blipFill>
+                  <pic:spPr>
+                    <a:xfrm>
+                      <a:off x="0" y="0"/>
+                      <a:ext cx="5400675" cy="3152775"/>
+                    </a:xfrm>
+                    <a:prstGeom prst="rect">
+                      <a:avLst/>
+                    </a:prstGeom>
+                  </pic:spPr>
+                </pic:pic>
+              </a:graphicData>
+            </a:graphic>
+          </wp:inline>
+        </w:drawing>
+      </w:r>
+    </w:p>
+    <w:p>
+      <w:pPr>
+        <w:spacing w:after="240"/>
+        <w:ind w:left="360"/>
+        <w:jc w:val="both"/>
+        <w:rPr>
+          <w:rFonts w:ascii="Arial" w:hAnsi="Arial" w:cs="Arial"/>
+          <w:sz w:val="24"/>
+          <w:szCs w:val="24"/>
+        </w:rPr>
+      </w:pPr>
+      <w:r>
+        <w:rPr>
+          <w:rFonts w:ascii="Arial" w:hAnsi="Arial" w:cs="Arial"/>
+          <w:sz w:val="24"/>
+          <w:szCs w:val="24"/>
+        </w:rPr>
+        <w:tab/>
+      </w:r>
+      <w:r>
+        <w:rPr>
+          <w:rFonts w:ascii="Arial" w:hAnsi="Arial" w:cs="Arial"/>
+          <w:sz w:val="24"/>
+          <w:szCs w:val="24"/>
+        </w:rPr>
+        <w:t>Resultado</w:t>
+      </w:r>
+    </w:p>
+    <w:p>
+      <w:pPr>
+        <w:spacing w:after="240"/>
+        <w:ind w:left="360"/>
+        <w:jc w:val="both"/>
+        <w:rPr>
+          <w:rFonts w:ascii="Arial" w:hAnsi="Arial" w:cs="Arial"/>
+          <w:sz w:val="24"/>
+          <w:szCs w:val="24"/>
+        </w:rPr>
+      </w:pPr>
+      <w:r>
+        <w:rPr>
+          <w:noProof/>
+        </w:rPr>
+        <w:drawing>
+          <wp:inline distT="0" distB="0" distL="0" distR="0" wp14:anchorId="5AD7BB1E" wp14:editId="786C65D4">
+            <wp:extent cx="5400675" cy="1533525"/>
+            <wp:effectExtent l="0" t="0" r="9525" b="9525"/>
+            <wp:docPr id="4" name="Imagen 4"/>
+            <wp:cNvGraphicFramePr>
+              <a:graphicFrameLocks xmlns:a="http://schemas.openxmlformats.org/drawingml/2006/main" noChangeAspect="1"/>
+            </wp:cNvGraphicFramePr>
+            <a:graphic xmlns:a="http://schemas.openxmlformats.org/drawingml/2006/main">
+              <a:graphicData uri="http://schemas.openxmlformats.org/drawingml/2006/picture">
+                <pic:pic xmlns:pic="http://schemas.openxmlformats.org/drawingml/2006/picture">
+                  <pic:nvPicPr>
+                    <pic:cNvPr id="1" name=""/>
+                    <pic:cNvPicPr/>
+                  </pic:nvPicPr>
+                  <pic:blipFill>
+                    <a:blip r:embed="rId8"/>
+                    <a:stretch>
+                      <a:fillRect/>
+                    </a:stretch>
+                  </pic:blipFill>
+                  <pic:spPr>
+                    <a:xfrm>
+                      <a:off x="0" y="0"/>
+                      <a:ext cx="5400675" cy="1533525"/>
+                    </a:xfrm>
+                    <a:prstGeom prst="rect">
+                      <a:avLst/>
+                    </a:prstGeom>
+                  </pic:spPr>
+                </pic:pic>
+              </a:graphicData>
+            </a:graphic>
+          </wp:inline>
+        </w:drawing>
+      </w:r>
+    </w:p>
+    <w:p>
+      <w:pPr>
+        <w:spacing w:after="240"/>
+        <w:ind w:left="360"/>
+        <w:jc w:val="both"/>
+        <w:rPr>
+          <w:rFonts w:ascii="Arial" w:hAnsi="Arial" w:cs="Arial"/>
+          <w:sz w:val="24"/>
+          <w:szCs w:val="24"/>
+        </w:rPr>
+      </w:pPr>
+    </w:p>
+    <w:p>
+      <w:pPr>
+        <w:spacing w:after="240"/>
+        <w:ind w:left="360"/>
+        <w:jc w:val="both"/>
+        <w:rPr>
+          <w:rFonts w:ascii="Arial" w:hAnsi="Arial" w:cs="Arial"/>
+          <w:sz w:val="24"/>
+          <w:szCs w:val="24"/>
+        </w:rPr>
+      </w:pPr>
+    </w:p>
+    <w:p>
+      <w:pPr>
+        <w:spacing w:after="240"/>
+        <w:ind w:left="360"/>
+        <w:jc w:val="both"/>
+        <w:rPr>
+          <w:rFonts w:ascii="Arial" w:hAnsi="Arial" w:cs="Arial"/>
+          <w:sz w:val="24"/>
+          <w:szCs w:val="24"/>
+        </w:rPr>
+      </w:pPr>
+    </w:p>
+    <w:p>
+      <w:pPr>
+        <w:spacing w:after="240"/>
+        <w:ind w:left="360"/>
+        <w:jc w:val="both"/>
+        <w:rPr>
+          <w:rFonts w:ascii="Arial" w:hAnsi="Arial" w:cs="Arial"/>
+          <w:sz w:val="24"/>
+          <w:szCs w:val="24"/>
+        </w:rPr>
+      </w:pPr>
+    </w:p>
+    <w:p>
+      <w:pPr>
+        <w:spacing w:after="240"/>
+        <w:ind w:left="360"/>
+        <w:jc w:val="both"/>
+        <w:rPr>
+          <w:rFonts w:ascii="Arial" w:hAnsi="Arial" w:cs="Arial"/>
+          <w:sz w:val="24"/>
+          <w:szCs w:val="24"/>
+        </w:rPr>
+      </w:pPr>
+    </w:p>
+    <w:p>
+      <w:pPr>
+        <w:pStyle w:val="Prrafodelista"/>
+        <w:numPr>
+          <w:ilvl w:val="0"/>
+          <w:numId w:val="3"/>
+        </w:numPr>
+        <w:spacing w:after="240"/>
+        <w:jc w:val="both"/>
+        <w:rPr>
+          <w:rFonts w:ascii="Arial" w:hAnsi="Arial" w:cs="Arial"/>
+          <w:sz w:val="24"/>
+          <w:szCs w:val="24"/>
+        </w:rPr>
+      </w:pPr>
+      <w:r>
+        <w:rPr>
+          <w:rFonts w:ascii="Arial" w:hAnsi="Arial" w:cs="Arial"/>
+          <w:sz w:val="24"/>
+          <w:szCs w:val="24"/>
+        </w:rPr>
+        <w:lastRenderedPageBreak/>
+        <w:t>Los 10 artículos más vendidos en los últimos 3 meses.</w:t>
+      </w:r>
+    </w:p>
+    <w:p>
+      <w:pPr>
+        <w:spacing w:after="240"/>
+        <w:jc w:val="both"/>
+        <w:rPr>
+          <w:rFonts w:ascii="Arial" w:hAnsi="Arial" w:cs="Arial"/>
+          <w:sz w:val="24"/>
+          <w:szCs w:val="24"/>
+        </w:rPr>
+      </w:pPr>
+      <w:r>
+        <w:rPr>
+          <w:rFonts w:ascii="Arial" w:hAnsi="Arial" w:cs="Arial"/>
+          <w:sz w:val="24"/>
+          <w:szCs w:val="24"/>
+        </w:rPr>
+        <w:tab/>
+        <w:t>Query para crear vista.</w:t>
+      </w:r>
+    </w:p>
+    <w:p>
+      <w:pPr>
+        <w:spacing w:after="240"/>
+        <w:ind w:left="360"/>
+        <w:jc w:val="both"/>
+        <w:rPr>
+          <w:rFonts w:ascii="Arial" w:hAnsi="Arial" w:cs="Arial"/>
+          <w:sz w:val="24"/>
+          <w:szCs w:val="24"/>
+        </w:rPr>
+      </w:pPr>
+      <w:r>
+        <w:rPr>
+          <w:noProof/>
+        </w:rPr>
+        <w:drawing>
+          <wp:inline distT="0" distB="0" distL="0" distR="0" wp14:anchorId="30E1B3F8" wp14:editId="5DC20EE7">
+            <wp:extent cx="5400675" cy="2980690"/>
+            <wp:effectExtent l="0" t="0" r="9525" b="0"/>
+            <wp:docPr id="2" name="Imagen 2"/>
+            <wp:cNvGraphicFramePr>
+              <a:graphicFrameLocks xmlns:a="http://schemas.openxmlformats.org/drawingml/2006/main" noChangeAspect="1"/>
+            </wp:cNvGraphicFramePr>
+            <a:graphic xmlns:a="http://schemas.openxmlformats.org/drawingml/2006/main">
+              <a:graphicData uri="http://schemas.openxmlformats.org/drawingml/2006/picture">
+                <pic:pic xmlns:pic="http://schemas.openxmlformats.org/drawingml/2006/picture">
+                  <pic:nvPicPr>
+                    <pic:cNvPr id="1" name=""/>
+                    <pic:cNvPicPr/>
+                  </pic:nvPicPr>
+                  <pic:blipFill>
+                    <a:blip r:embed="rId9"/>
+                    <a:stretch>
+                      <a:fillRect/>
+                    </a:stretch>
+                  </pic:blipFill>
+                  <pic:spPr>
+                    <a:xfrm>
+                      <a:off x="0" y="0"/>
+                      <a:ext cx="5400675" cy="2980690"/>
+                    </a:xfrm>
+                    <a:prstGeom prst="rect">
+                      <a:avLst/>
+                    </a:prstGeom>
+                  </pic:spPr>
+                </pic:pic>
+              </a:graphicData>
+            </a:graphic>
+          </wp:inline>
+        </w:drawing>
+      </w:r>
+    </w:p>
+    <w:p>
+      <w:pPr>
+        <w:spacing w:after="240"/>
+        <w:ind w:left="360"/>
+        <w:jc w:val="both"/>
+        <w:rPr>
+          <w:rFonts w:ascii="Arial" w:hAnsi="Arial" w:cs="Arial"/>
+          <w:sz w:val="24"/>
+          <w:szCs w:val="24"/>
+        </w:rPr>
+      </w:pPr>
+      <w:r>
+        <w:rPr>
+          <w:rFonts w:ascii="Arial" w:hAnsi="Arial" w:cs="Arial"/>
+          <w:sz w:val="24"/>
+          <w:szCs w:val="24"/>
+        </w:rPr>
+        <w:tab/>
       </w:r>
       <w:bookmarkStart w:id="3" w:name="_GoBack"/>
       <w:bookmarkEnd w:id="3"/>
+      <w:r>
+        <w:rPr>
+          <w:rFonts w:ascii="Arial" w:hAnsi="Arial" w:cs="Arial"/>
+          <w:sz w:val="24"/>
+          <w:szCs w:val="24"/>
+        </w:rPr>
+        <w:t>Resultado</w:t>
+      </w:r>
+      <w:r>
+        <w:rPr>
+          <w:rFonts w:ascii="Arial" w:hAnsi="Arial" w:cs="Arial"/>
+          <w:sz w:val="24"/>
+          <w:szCs w:val="24"/>
+        </w:rPr>
+        <w:tab/>
+      </w:r>
+    </w:p>
+    <w:p>
+      <w:pPr>
+        <w:spacing w:after="240"/>
+        <w:ind w:left="360"/>
+        <w:jc w:val="both"/>
+        <w:rPr>
+          <w:rFonts w:ascii="Arial" w:hAnsi="Arial" w:cs="Arial"/>
+          <w:sz w:val="24"/>
+          <w:szCs w:val="24"/>
+        </w:rPr>
+      </w:pPr>
+      <w:r>
+        <w:rPr>
+          <w:noProof/>
+        </w:rPr>
+        <w:drawing>
+          <wp:inline distT="0" distB="0" distL="0" distR="0" wp14:anchorId="2FCEEC03" wp14:editId="04C096A6">
+            <wp:extent cx="5400675" cy="1100455"/>
+            <wp:effectExtent l="0" t="0" r="9525" b="4445"/>
+            <wp:docPr id="5" name="Imagen 5"/>
+            <wp:cNvGraphicFramePr>
+              <a:graphicFrameLocks xmlns:a="http://schemas.openxmlformats.org/drawingml/2006/main" noChangeAspect="1"/>
+            </wp:cNvGraphicFramePr>
+            <a:graphic xmlns:a="http://schemas.openxmlformats.org/drawingml/2006/main">
+              <a:graphicData uri="http://schemas.openxmlformats.org/drawingml/2006/picture">
+                <pic:pic xmlns:pic="http://schemas.openxmlformats.org/drawingml/2006/picture">
+                  <pic:nvPicPr>
+                    <pic:cNvPr id="1" name=""/>
+                    <pic:cNvPicPr/>
+                  </pic:nvPicPr>
+                  <pic:blipFill>
+                    <a:blip r:embed="rId10"/>
+                    <a:stretch>
+                      <a:fillRect/>
+                    </a:stretch>
+                  </pic:blipFill>
+                  <pic:spPr>
+                    <a:xfrm>
+                      <a:off x="0" y="0"/>
+                      <a:ext cx="5400675" cy="1100455"/>
+                    </a:xfrm>
+                    <a:prstGeom prst="rect">
+                      <a:avLst/>
+                    </a:prstGeom>
+                  </pic:spPr>
+                </pic:pic>
+              </a:graphicData>
+            </a:graphic>
+          </wp:inline>
+        </w:drawing>
+      </w:r>
+    </w:p>
+    <w:p>
+      <w:pPr>
+        <w:spacing w:after="240"/>
+        <w:ind w:left="360"/>
+        <w:jc w:val="both"/>
+        <w:rPr>
+          <w:rFonts w:ascii="Arial" w:hAnsi="Arial" w:cs="Arial"/>
+          <w:sz w:val="24"/>
+          <w:szCs w:val="24"/>
+        </w:rPr>
+      </w:pPr>
     </w:p>
     <w:sectPr>
       <w:pgSz w:w="11906" w:h="16838"/>
@@ -1398,8 +1868,97 @@
 </file>
 
 <file path=word/numbering.xml><?xml version="1.0" encoding="utf-8"?>
-<w:numbering xmlns:wpc="http://schemas.microsoft.com/office/word/2010/wordprocessingCanvas" xmlns:mc="http://schemas.openxmlformats.org/markup-compatibility/2006" xmlns:o="urn:schemas-microsoft-com:office:office" xmlns:r="http://schemas.openxmlformats.org/officeDocument/2006/relationships" xmlns:m="http://schemas.openxmlformats.org/officeDocument/2006/math" xmlns:v="urn:schemas-microsoft-com:vml" xmlns:wp14="http://schemas.microsoft.com/office/word/2010/wordprocessingDrawing" xmlns:wp="http://schemas.openxmlformats.org/drawingml/2006/wordprocessingDrawing" xmlns:w10="urn:schemas-microsoft-com:office:word" xmlns:w="http://schemas.openxmlformats.org/wordprocessingml/2006/main" xmlns:w14="http://schemas.microsoft.com/office/word/2010/wordml" xmlns:w15="http://schemas.microsoft.com/office/word/2012/wordml" xmlns:wpg="http://schemas.microsoft.com/office/word/2010/wordprocessingGroup" xmlns:wpi="http://schemas.microsoft.com/office/word/2010/wordprocessingInk" xmlns:wne="http://schemas.microsoft.com/office/word/2006/wordml" xmlns:wps="http://schemas.microsoft.com/office/word/2010/wordprocessingShape" mc:Ignorable="w14 w15 wp14">
-  <w:abstractNum w:abstractNumId="0">
+<w:numbering xmlns:wpc="http://schemas.microsoft.com/office/word/2010/wordprocessingCanvas" xmlns:cx="http://schemas.microsoft.com/office/drawing/2014/chartex" xmlns:cx1="http://schemas.microsoft.com/office/drawing/2015/9/8/chartex" xmlns:cx2="http://schemas.microsoft.com/office/drawing/2015/10/21/chartex" xmlns:cx3="http://schemas.microsoft.com/office/drawing/2016/5/9/chartex" xmlns:cx4="http://schemas.microsoft.com/office/drawing/2016/5/10/chartex" xmlns:cx5="http://schemas.microsoft.com/office/drawing/2016/5/11/chartex" xmlns:cx6="http://schemas.microsoft.com/office/drawing/2016/5/12/chartex" xmlns:cx7="http://schemas.microsoft.com/office/drawing/2016/5/13/chartex" xmlns:cx8="http://schemas.microsoft.com/office/drawing/2016/5/14/chartex" xmlns:mc="http://schemas.openxmlformats.org/markup-compatibility/2006" xmlns:aink="http://schemas.microsoft.com/office/drawing/2016/ink" xmlns:am3d="http://schemas.microsoft.com/office/drawing/2017/model3d" xmlns:o="urn:schemas-microsoft-com:office:office" xmlns:r="http://schemas.openxmlformats.org/officeDocument/2006/relationships" xmlns:m="http://schemas.openxmlformats.org/officeDocument/2006/math" xmlns:v="urn:schemas-microsoft-com:vml" xmlns:wp14="http://schemas.microsoft.com/office/word/2010/wordprocessingDrawing" xmlns:wp="http://schemas.openxmlformats.org/drawingml/2006/wordprocessingDrawing" xmlns:w10="urn:schemas-microsoft-com:office:word" xmlns:w="http://schemas.openxmlformats.org/wordprocessingml/2006/main" xmlns:w14="http://schemas.microsoft.com/office/word/2010/wordml" xmlns:w15="http://schemas.microsoft.com/office/word/2012/wordml" xmlns:w16cid="http://schemas.microsoft.com/office/word/2016/wordml/cid" xmlns:w16se="http://schemas.microsoft.com/office/word/2015/wordml/symex" xmlns:wpg="http://schemas.microsoft.com/office/word/2010/wordprocessingGroup" xmlns:wpi="http://schemas.microsoft.com/office/word/2010/wordprocessingInk" xmlns:wne="http://schemas.microsoft.com/office/word/2006/wordml" xmlns:wps="http://schemas.microsoft.com/office/word/2010/wordprocessingShape" mc:Ignorable="w14 w15 w16se w16cid wp14">
+  <w:abstractNum w:abstractNumId="0" w15:restartNumberingAfterBreak="0">
+    <w:nsid w:val="2456329B"/>
+    <w:multiLevelType w:val="hybridMultilevel"/>
+    <w:tmpl w:val="655A8338"/>
+    <w:lvl w:ilvl="0" w:tplc="300A0017">
+      <w:start w:val="1"/>
+      <w:numFmt w:val="lowerLetter"/>
+      <w:lvlText w:val="%1)"/>
+      <w:lvlJc w:val="left"/>
+      <w:pPr>
+        <w:ind w:left="720" w:hanging="360"/>
+      </w:pPr>
+      <w:rPr>
+        <w:rFonts w:hint="default"/>
+      </w:rPr>
+    </w:lvl>
+    <w:lvl w:ilvl="1" w:tplc="300A0019" w:tentative="1">
+      <w:start w:val="1"/>
+      <w:numFmt w:val="lowerLetter"/>
+      <w:lvlText w:val="%2."/>
+      <w:lvlJc w:val="left"/>
+      <w:pPr>
+        <w:ind w:left="1440" w:hanging="360"/>
+      </w:pPr>
+    </w:lvl>
+    <w:lvl w:ilvl="2" w:tplc="300A001B" w:tentative="1">
+      <w:start w:val="1"/>
+      <w:numFmt w:val="lowerRoman"/>
+      <w:lvlText w:val="%3."/>
+      <w:lvlJc w:val="right"/>
+      <w:pPr>
+        <w:ind w:left="2160" w:hanging="180"/>
+      </w:pPr>
+    </w:lvl>
+    <w:lvl w:ilvl="3" w:tplc="300A000F" w:tentative="1">
+      <w:start w:val="1"/>
+      <w:numFmt w:val="decimal"/>
+      <w:lvlText w:val="%4."/>
+      <w:lvlJc w:val="left"/>
+      <w:pPr>
+        <w:ind w:left="2880" w:hanging="360"/>
+      </w:pPr>
+    </w:lvl>
+    <w:lvl w:ilvl="4" w:tplc="300A0019" w:tentative="1">
+      <w:start w:val="1"/>
+      <w:numFmt w:val="lowerLetter"/>
+      <w:lvlText w:val="%5."/>
+      <w:lvlJc w:val="left"/>
+      <w:pPr>
+        <w:ind w:left="3600" w:hanging="360"/>
+      </w:pPr>
+    </w:lvl>
+    <w:lvl w:ilvl="5" w:tplc="300A001B" w:tentative="1">
+      <w:start w:val="1"/>
+      <w:numFmt w:val="lowerRoman"/>
+      <w:lvlText w:val="%6."/>
+      <w:lvlJc w:val="right"/>
+      <w:pPr>
+        <w:ind w:left="4320" w:hanging="180"/>
+      </w:pPr>
+    </w:lvl>
+    <w:lvl w:ilvl="6" w:tplc="300A000F" w:tentative="1">
+      <w:start w:val="1"/>
+      <w:numFmt w:val="decimal"/>
+      <w:lvlText w:val="%7."/>
+      <w:lvlJc w:val="left"/>
+      <w:pPr>
+        <w:ind w:left="5040" w:hanging="360"/>
+      </w:pPr>
+    </w:lvl>
+    <w:lvl w:ilvl="7" w:tplc="300A0019" w:tentative="1">
+      <w:start w:val="1"/>
+      <w:numFmt w:val="lowerLetter"/>
+      <w:lvlText w:val="%8."/>
+      <w:lvlJc w:val="left"/>
+      <w:pPr>
+        <w:ind w:left="5760" w:hanging="360"/>
+      </w:pPr>
+    </w:lvl>
+    <w:lvl w:ilvl="8" w:tplc="300A001B" w:tentative="1">
+      <w:start w:val="1"/>
+      <w:numFmt w:val="lowerRoman"/>
+      <w:lvlText w:val="%9."/>
+      <w:lvlJc w:val="right"/>
+      <w:pPr>
+        <w:ind w:left="6480" w:hanging="180"/>
+      </w:pPr>
+    </w:lvl>
+  </w:abstractNum>
+  <w:abstractNum w:abstractNumId="1" w15:restartNumberingAfterBreak="0">
     <w:nsid w:val="60666F64"/>
     <w:multiLevelType w:val="multilevel"/>
     <w:tmpl w:val="257EA8E8"/>
@@ -1494,7 +2053,7 @@
       </w:pPr>
     </w:lvl>
   </w:abstractNum>
-  <w:abstractNum w:abstractNumId="1">
+  <w:abstractNum w:abstractNumId="2" w15:restartNumberingAfterBreak="0">
     <w:nsid w:val="6BE32185"/>
     <w:multiLevelType w:val="multilevel"/>
     <w:tmpl w:val="5E8A3A7A"/>
@@ -1637,16 +2196,19 @@
     </w:lvl>
   </w:abstractNum>
   <w:num w:numId="1">
+    <w:abstractNumId w:val="2"/>
+  </w:num>
+  <w:num w:numId="2">
     <w:abstractNumId w:val="1"/>
   </w:num>
-  <w:num w:numId="2">
+  <w:num w:numId="3">
     <w:abstractNumId w:val="0"/>
   </w:num>
 </w:numbering>
 </file>
 
 <file path=word/styles.xml><?xml version="1.0" encoding="utf-8"?>
-<w:styles xmlns:mc="http://schemas.openxmlformats.org/markup-compatibility/2006" xmlns:r="http://schemas.openxmlformats.org/officeDocument/2006/relationships" xmlns:w="http://schemas.openxmlformats.org/wordprocessingml/2006/main" xmlns:w14="http://schemas.microsoft.com/office/word/2010/wordml" xmlns:w15="http://schemas.microsoft.com/office/word/2012/wordml" mc:Ignorable="w14 w15">
+<w:styles xmlns:mc="http://schemas.openxmlformats.org/markup-compatibility/2006" xmlns:r="http://schemas.openxmlformats.org/officeDocument/2006/relationships" xmlns:w="http://schemas.openxmlformats.org/wordprocessingml/2006/main" xmlns:w14="http://schemas.microsoft.com/office/word/2010/wordml" xmlns:w15="http://schemas.microsoft.com/office/word/2012/wordml" xmlns:w16cid="http://schemas.microsoft.com/office/word/2016/wordml/cid" xmlns:w16se="http://schemas.microsoft.com/office/word/2015/wordml/symex" mc:Ignorable="w14 w15 w16se w16cid">
   <w:docDefaults>
     <w:rPrDefault>
       <w:rPr>
@@ -1656,7 +2218,7 @@
     </w:rPrDefault>
     <w:pPrDefault/>
   </w:docDefaults>
-  <w:latentStyles w:defLockedState="0" w:defUIPriority="99" w:defSemiHidden="0" w:defUnhideWhenUsed="0" w:defQFormat="0" w:count="371">
+  <w:latentStyles w:defLockedState="0" w:defUIPriority="99" w:defSemiHidden="0" w:defUnhideWhenUsed="0" w:defQFormat="0" w:count="375">
     <w:lsdException w:name="Normal" w:uiPriority="0" w:qFormat="1"/>
     <w:lsdException w:name="heading 1" w:uiPriority="9" w:qFormat="1"/>
     <w:lsdException w:name="heading 2" w:semiHidden="1" w:uiPriority="9" w:unhideWhenUsed="1" w:qFormat="1"/>
@@ -1762,7 +2324,6 @@
     <w:lsdException w:name="HTML Sample" w:semiHidden="1" w:unhideWhenUsed="1"/>
     <w:lsdException w:name="HTML Typewriter" w:semiHidden="1" w:unhideWhenUsed="1"/>
     <w:lsdException w:name="HTML Variable" w:semiHidden="1" w:unhideWhenUsed="1"/>
-    <w:lsdException w:name="Normal Table" w:semiHidden="1" w:unhideWhenUsed="1"/>
     <w:lsdException w:name="annotation subject" w:semiHidden="1" w:unhideWhenUsed="1"/>
     <w:lsdException w:name="No List" w:semiHidden="1" w:unhideWhenUsed="1"/>
     <w:lsdException w:name="Outline List 1" w:semiHidden="1" w:unhideWhenUsed="1"/>
@@ -1806,10 +2367,8 @@
     <w:lsdException w:name="Table Elegant" w:semiHidden="1" w:unhideWhenUsed="1"/>
     <w:lsdException w:name="Table Professional" w:semiHidden="1" w:unhideWhenUsed="1"/>
     <w:lsdException w:name="Table Subtle 1" w:semiHidden="1" w:unhideWhenUsed="1"/>
-    <w:lsdException w:name="Table Subtle 2" w:semiHidden="1" w:unhideWhenUsed="1"/>
     <w:lsdException w:name="Table Web 1" w:semiHidden="1" w:unhideWhenUsed="1"/>
     <w:lsdException w:name="Table Web 2" w:semiHidden="1" w:unhideWhenUsed="1"/>
-    <w:lsdException w:name="Table Web 3" w:semiHidden="1" w:unhideWhenUsed="1"/>
     <w:lsdException w:name="Balloon Text" w:semiHidden="1" w:unhideWhenUsed="1"/>
     <w:lsdException w:name="Table Grid" w:uiPriority="39"/>
     <w:lsdException w:name="Table Theme" w:semiHidden="1" w:unhideWhenUsed="1"/>
@@ -2028,6 +2587,10 @@
     <w:lsdException w:name="List Table 5 Dark Accent 6" w:uiPriority="50"/>
     <w:lsdException w:name="List Table 6 Colorful Accent 6" w:uiPriority="51"/>
     <w:lsdException w:name="List Table 7 Colorful Accent 6" w:uiPriority="52"/>
+    <w:lsdException w:name="Mention" w:semiHidden="1" w:unhideWhenUsed="1"/>
+    <w:lsdException w:name="Smart Hyperlink" w:semiHidden="1" w:unhideWhenUsed="1"/>
+    <w:lsdException w:name="Hashtag" w:semiHidden="1" w:unhideWhenUsed="1"/>
+    <w:lsdException w:name="Unresolved Mention" w:semiHidden="1" w:unhideWhenUsed="1"/>
   </w:latentStyles>
   <w:style w:type="paragraph" w:default="1" w:styleId="Normal">
     <w:name w:val="Normal"/>
@@ -2411,10 +2974,10 @@
       <w:color w:val="44546A" w:themeColor="text2"/>
     </w:rPr>
   </w:style>
-  <w:style w:type="character" w:customStyle="1" w:styleId="PuestoCar">
-    <w:name w:val="Puesto Car"/>
+  <w:style w:type="character" w:customStyle="1" w:styleId="TtuloCar">
+    <w:name w:val="Título Car"/>
     <w:basedOn w:val="Fuentedeprrafopredeter"/>
-    <w:link w:val="Puesto"/>
+    <w:link w:val="Ttulo"/>
     <w:uiPriority w:val="10"/>
     <w:qFormat/>
     <w:rsid w:val="00776634"/>
@@ -2580,8 +3143,8 @@
       <w:lang w:val="en-US"/>
     </w:rPr>
   </w:style>
-  <w:style w:type="character" w:customStyle="1" w:styleId="UnresolvedMention">
-    <w:name w:val="Unresolved Mention"/>
+  <w:style w:type="character" w:customStyle="1" w:styleId="Mencinsinresolver1">
+    <w:name w:val="Mención sin resolver1"/>
     <w:basedOn w:val="Fuentedeprrafopredeter"/>
     <w:uiPriority w:val="99"/>
     <w:semiHidden/>
@@ -2763,11 +3326,11 @@
       <w:contextualSpacing/>
     </w:pPr>
   </w:style>
-  <w:style w:type="paragraph" w:styleId="Puesto">
+  <w:style w:type="paragraph" w:styleId="Ttulo">
     <w:name w:val="Title"/>
     <w:basedOn w:val="Normal"/>
     <w:next w:val="Normal"/>
-    <w:link w:val="PuestoCar"/>
+    <w:link w:val="TtuloCar"/>
     <w:uiPriority w:val="10"/>
     <w:qFormat/>
     <w:rsid w:val="00776634"/>
@@ -2846,7 +3409,7 @@
       <w:szCs w:val="28"/>
     </w:rPr>
   </w:style>
-  <w:style w:type="paragraph" w:styleId="TtulodeTDC">
+  <w:style w:type="paragraph" w:styleId="TtuloTDC">
     <w:name w:val="TOC Heading"/>
     <w:basedOn w:val="Ttulo1"/>
     <w:next w:val="Normal"/>
@@ -2907,7 +3470,6 @@
       <w:lang w:val="es-419"/>
     </w:rPr>
     <w:tblPr>
-      <w:tblInd w:w="0" w:type="dxa"/>
       <w:tblBorders>
         <w:top w:val="single" w:sz="4" w:space="0" w:color="auto"/>
         <w:left w:val="single" w:sz="4" w:space="0" w:color="auto"/>
@@ -2916,12 +3478,6 @@
         <w:insideH w:val="single" w:sz="4" w:space="0" w:color="auto"/>
         <w:insideV w:val="single" w:sz="4" w:space="0" w:color="auto"/>
       </w:tblBorders>
-      <w:tblCellMar>
-        <w:top w:w="0" w:type="dxa"/>
-        <w:left w:w="108" w:type="dxa"/>
-        <w:bottom w:w="0" w:type="dxa"/>
-        <w:right w:w="108" w:type="dxa"/>
-      </w:tblCellMar>
     </w:tblPr>
   </w:style>
 </w:styles>
@@ -3227,7 +3783,7 @@
 </file>
 
 <file path=customXml/itemProps1.xml><?xml version="1.0" encoding="utf-8"?>
-<ds:datastoreItem xmlns:ds="http://schemas.openxmlformats.org/officeDocument/2006/customXml" ds:itemID="{5B55CEB3-54F8-456F-8286-EEF90412C651}">
+<ds:datastoreItem xmlns:ds="http://schemas.openxmlformats.org/officeDocument/2006/customXml" ds:itemID="{00953A21-CD22-45C5-8C7C-1DA2E0460DE8}">
   <ds:schemaRefs>
     <ds:schemaRef ds:uri="http://schemas.openxmlformats.org/officeDocument/2006/bibliography"/>
   </ds:schemaRefs>

</xml_diff>

<commit_message>
Correcciones reporte y pocos cambios en código
</commit_message>
<xml_diff>
--- a/Reporte final DS-G3-P1.docx
+++ b/Reporte final DS-G3-P1.docx
@@ -391,21 +391,40 @@
         <w:t>TÉRMINO II 2018 – 2019</w:t>
       </w:r>
     </w:p>
+    <w:p>
+      <w:pPr>
+        <w:jc w:val="center"/>
+        <w:rPr>
+          <w:rFonts w:asciiTheme="majorHAnsi" w:eastAsiaTheme="majorEastAsia" w:hAnsiTheme="majorHAnsi" w:cstheme="majorBidi"/>
+          <w:color w:val="2F5496" w:themeColor="accent1" w:themeShade="BF"/>
+          <w:sz w:val="32"/>
+          <w:szCs w:val="32"/>
+          <w:lang w:val="es-ES"/>
+        </w:rPr>
+      </w:pPr>
+    </w:p>
+    <w:bookmarkStart w:id="0" w:name="_Toc535759657" w:displacedByCustomXml="next"/>
     <w:sdt>
       <w:sdtPr>
         <w:rPr>
-          <w:rFonts w:asciiTheme="minorHAnsi" w:eastAsiaTheme="minorEastAsia" w:hAnsiTheme="minorHAnsi" w:cstheme="minorBidi"/>
-          <w:color w:val="auto"/>
-          <w:sz w:val="20"/>
-          <w:szCs w:val="20"/>
-        </w:rPr>
-        <w:id w:val="1418450074"/>
+          <w:lang w:val="es-ES"/>
+        </w:rPr>
+        <w:id w:val="-1057933997"/>
         <w:docPartObj>
           <w:docPartGallery w:val="Table of Contents"/>
           <w:docPartUnique/>
         </w:docPartObj>
       </w:sdtPr>
-      <w:sdtEndPr/>
+      <w:sdtEndPr>
+        <w:rPr>
+          <w:rFonts w:asciiTheme="minorHAnsi" w:eastAsiaTheme="minorEastAsia" w:hAnsiTheme="minorHAnsi" w:cstheme="minorBidi"/>
+          <w:b/>
+          <w:bCs/>
+          <w:color w:val="auto"/>
+          <w:sz w:val="20"/>
+          <w:szCs w:val="20"/>
+        </w:rPr>
+      </w:sdtEndPr>
       <w:sdtContent>
         <w:p>
           <w:pPr>
@@ -415,47 +434,103 @@
             <w:rPr>
               <w:lang w:val="es-ES"/>
             </w:rPr>
-            <w:t>Contenido</w:t>
+            <w:t>Tabla de contenido</w:t>
           </w:r>
+          <w:bookmarkEnd w:id="0"/>
         </w:p>
         <w:p>
           <w:pPr>
             <w:pStyle w:val="TDC1"/>
             <w:tabs>
-              <w:tab w:val="right" w:leader="dot" w:pos="8505"/>
+              <w:tab w:val="right" w:leader="dot" w:pos="8495"/>
             </w:tabs>
+            <w:rPr>
+              <w:noProof/>
+              <w:sz w:val="22"/>
+              <w:szCs w:val="22"/>
+              <w:lang w:eastAsia="es-EC"/>
+            </w:rPr>
           </w:pPr>
           <w:r>
+            <w:rPr>
+              <w:b/>
+              <w:bCs/>
+              <w:lang w:val="es-ES"/>
+            </w:rPr>
             <w:fldChar w:fldCharType="begin"/>
           </w:r>
           <w:r>
             <w:rPr>
-              <w:rStyle w:val="IndexLink"/>
-              <w:webHidden/>
+              <w:b/>
+              <w:bCs/>
+              <w:lang w:val="es-ES"/>
             </w:rPr>
-            <w:instrText>TOC \z \o "1-3" \u \h</w:instrText>
+            <w:instrText xml:space="preserve"> TOC \o "1-3" \h \z \u </w:instrText>
           </w:r>
           <w:r>
             <w:rPr>
-              <w:rStyle w:val="IndexLink"/>
+              <w:b/>
+              <w:bCs/>
+              <w:lang w:val="es-ES"/>
             </w:rPr>
             <w:fldChar w:fldCharType="separate"/>
           </w:r>
-          <w:hyperlink w:anchor="__RefHeading___Toc95_3479003611">
+          <w:hyperlink w:anchor="_Toc535759657" w:history="1">
             <w:r>
               <w:rPr>
-                <w:rStyle w:val="IndexLink"/>
-                <w:webHidden/>
+                <w:rStyle w:val="Hipervnculo"/>
+                <w:noProof/>
+                <w:lang w:val="es-ES"/>
               </w:rPr>
-              <w:t>Breve Introducción</w:t>
+              <w:t>Tabla de contenido</w:t>
             </w:r>
             <w:r>
               <w:rPr>
-                <w:rStyle w:val="IndexLink"/>
+                <w:noProof/>
                 <w:webHidden/>
               </w:rPr>
               <w:tab/>
-              <w:t>3</w:t>
+            </w:r>
+            <w:r>
+              <w:rPr>
+                <w:noProof/>
+                <w:webHidden/>
+              </w:rPr>
+              <w:fldChar w:fldCharType="begin"/>
+            </w:r>
+            <w:r>
+              <w:rPr>
+                <w:noProof/>
+                <w:webHidden/>
+              </w:rPr>
+              <w:instrText xml:space="preserve"> PAGEREF _Toc535759657 \h </w:instrText>
+            </w:r>
+            <w:r>
+              <w:rPr>
+                <w:noProof/>
+                <w:webHidden/>
+              </w:rPr>
+            </w:r>
+            <w:r>
+              <w:rPr>
+                <w:noProof/>
+                <w:webHidden/>
+              </w:rPr>
+              <w:fldChar w:fldCharType="separate"/>
+            </w:r>
+            <w:r>
+              <w:rPr>
+                <w:noProof/>
+                <w:webHidden/>
+              </w:rPr>
+              <w:t>2</w:t>
+            </w:r>
+            <w:r>
+              <w:rPr>
+                <w:noProof/>
+                <w:webHidden/>
+              </w:rPr>
+              <w:fldChar w:fldCharType="end"/>
             </w:r>
           </w:hyperlink>
         </w:p>
@@ -463,58 +538,238 @@
           <w:pPr>
             <w:pStyle w:val="TDC1"/>
             <w:tabs>
-              <w:tab w:val="right" w:leader="dot" w:pos="8505"/>
+              <w:tab w:val="right" w:leader="dot" w:pos="8495"/>
             </w:tabs>
+            <w:rPr>
+              <w:noProof/>
+              <w:sz w:val="22"/>
+              <w:szCs w:val="22"/>
+              <w:lang w:eastAsia="es-EC"/>
+            </w:rPr>
           </w:pPr>
-          <w:hyperlink w:anchor="__RefHeading___Toc97_3479003611">
+          <w:hyperlink w:anchor="_Toc535759658" w:history="1">
             <w:r>
               <w:rPr>
-                <w:rStyle w:val="IndexLink"/>
+                <w:rStyle w:val="Hipervnculo"/>
+                <w:noProof/>
+              </w:rPr>
+              <w:t>Breve Introducción</w:t>
+            </w:r>
+            <w:r>
+              <w:rPr>
+                <w:noProof/>
                 <w:webHidden/>
+              </w:rPr>
+              <w:tab/>
+            </w:r>
+            <w:r>
+              <w:rPr>
+                <w:noProof/>
+                <w:webHidden/>
+              </w:rPr>
+              <w:fldChar w:fldCharType="begin"/>
+            </w:r>
+            <w:r>
+              <w:rPr>
+                <w:noProof/>
+                <w:webHidden/>
+              </w:rPr>
+              <w:instrText xml:space="preserve"> PAGEREF _Toc535759658 \h </w:instrText>
+            </w:r>
+            <w:r>
+              <w:rPr>
+                <w:noProof/>
+                <w:webHidden/>
+              </w:rPr>
+            </w:r>
+            <w:r>
+              <w:rPr>
+                <w:noProof/>
+                <w:webHidden/>
+              </w:rPr>
+              <w:fldChar w:fldCharType="separate"/>
+            </w:r>
+            <w:r>
+              <w:rPr>
+                <w:noProof/>
+                <w:webHidden/>
+              </w:rPr>
+              <w:t>3</w:t>
+            </w:r>
+            <w:r>
+              <w:rPr>
+                <w:noProof/>
+                <w:webHidden/>
+              </w:rPr>
+              <w:fldChar w:fldCharType="end"/>
+            </w:r>
+          </w:hyperlink>
+        </w:p>
+        <w:p>
+          <w:pPr>
+            <w:pStyle w:val="TDC1"/>
+            <w:tabs>
+              <w:tab w:val="right" w:leader="dot" w:pos="8495"/>
+            </w:tabs>
+            <w:rPr>
+              <w:noProof/>
+              <w:sz w:val="22"/>
+              <w:szCs w:val="22"/>
+              <w:lang w:eastAsia="es-EC"/>
+            </w:rPr>
+          </w:pPr>
+          <w:hyperlink w:anchor="_Toc535759659" w:history="1">
+            <w:r>
+              <w:rPr>
+                <w:rStyle w:val="Hipervnculo"/>
+                <w:noProof/>
               </w:rPr>
               <w:t>Patrones de diseño utilizados</w:t>
             </w:r>
             <w:r>
               <w:rPr>
-                <w:rStyle w:val="IndexLink"/>
+                <w:noProof/>
                 <w:webHidden/>
               </w:rPr>
               <w:tab/>
+            </w:r>
+            <w:r>
+              <w:rPr>
+                <w:noProof/>
+                <w:webHidden/>
+              </w:rPr>
+              <w:fldChar w:fldCharType="begin"/>
+            </w:r>
+            <w:r>
+              <w:rPr>
+                <w:noProof/>
+                <w:webHidden/>
+              </w:rPr>
+              <w:instrText xml:space="preserve"> PAGEREF _Toc535759659 \h </w:instrText>
+            </w:r>
+            <w:r>
+              <w:rPr>
+                <w:noProof/>
+                <w:webHidden/>
+              </w:rPr>
+            </w:r>
+            <w:r>
+              <w:rPr>
+                <w:noProof/>
+                <w:webHidden/>
+              </w:rPr>
+              <w:fldChar w:fldCharType="separate"/>
+            </w:r>
+            <w:r>
+              <w:rPr>
+                <w:noProof/>
+                <w:webHidden/>
+              </w:rPr>
               <w:t>3</w:t>
+            </w:r>
+            <w:r>
+              <w:rPr>
+                <w:noProof/>
+                <w:webHidden/>
+              </w:rPr>
+              <w:fldChar w:fldCharType="end"/>
             </w:r>
           </w:hyperlink>
         </w:p>
+        <w:p>
+          <w:pPr>
+            <w:pStyle w:val="TDC1"/>
+            <w:tabs>
+              <w:tab w:val="right" w:leader="dot" w:pos="8495"/>
+            </w:tabs>
+            <w:rPr>
+              <w:noProof/>
+              <w:sz w:val="22"/>
+              <w:szCs w:val="22"/>
+              <w:lang w:eastAsia="es-EC"/>
+            </w:rPr>
+          </w:pPr>
+          <w:hyperlink w:anchor="_Toc535759660" w:history="1">
+            <w:r>
+              <w:rPr>
+                <w:rStyle w:val="Hipervnculo"/>
+                <w:noProof/>
+              </w:rPr>
+              <w:t>Reportes</w:t>
+            </w:r>
+            <w:r>
+              <w:rPr>
+                <w:noProof/>
+                <w:webHidden/>
+              </w:rPr>
+              <w:tab/>
+            </w:r>
+            <w:r>
+              <w:rPr>
+                <w:noProof/>
+                <w:webHidden/>
+              </w:rPr>
+              <w:fldChar w:fldCharType="begin"/>
+            </w:r>
+            <w:r>
+              <w:rPr>
+                <w:noProof/>
+                <w:webHidden/>
+              </w:rPr>
+              <w:instrText xml:space="preserve"> PAGEREF _Toc535759660 \h </w:instrText>
+            </w:r>
+            <w:r>
+              <w:rPr>
+                <w:noProof/>
+                <w:webHidden/>
+              </w:rPr>
+            </w:r>
+            <w:r>
+              <w:rPr>
+                <w:noProof/>
+                <w:webHidden/>
+              </w:rPr>
+              <w:fldChar w:fldCharType="separate"/>
+            </w:r>
+            <w:r>
+              <w:rPr>
+                <w:noProof/>
+                <w:webHidden/>
+              </w:rPr>
+              <w:t>4</w:t>
+            </w:r>
+            <w:r>
+              <w:rPr>
+                <w:noProof/>
+                <w:webHidden/>
+              </w:rPr>
+              <w:fldChar w:fldCharType="end"/>
+            </w:r>
+          </w:hyperlink>
+        </w:p>
+        <w:p>
+          <w:r>
+            <w:rPr>
+              <w:b/>
+              <w:bCs/>
+              <w:lang w:val="es-ES"/>
+            </w:rPr>
+            <w:fldChar w:fldCharType="end"/>
+          </w:r>
+        </w:p>
       </w:sdtContent>
     </w:sdt>
     <w:p>
       <w:pPr>
-        <w:jc w:val="center"/>
-        <w:rPr>
-          <w:rFonts w:asciiTheme="majorHAnsi" w:eastAsiaTheme="majorEastAsia" w:hAnsiTheme="majorHAnsi" w:cstheme="majorBidi"/>
-          <w:color w:val="2F5496" w:themeColor="accent1" w:themeShade="BF"/>
-          <w:sz w:val="32"/>
-          <w:szCs w:val="32"/>
-          <w:lang w:val="es-ES"/>
-        </w:rPr>
-      </w:pPr>
-      <w:r>
-        <w:rPr>
-          <w:rFonts w:ascii="Calibri Light" w:hAnsi="Calibri Light"/>
-          <w:sz w:val="32"/>
-          <w:szCs w:val="32"/>
-        </w:rPr>
-        <w:fldChar w:fldCharType="end"/>
-      </w:r>
-    </w:p>
-    <w:p>
-      <w:pPr>
-        <w:rPr>
-          <w:rFonts w:ascii="Arial" w:hAnsi="Arial" w:cs="Arial"/>
-          <w:b/>
-          <w:sz w:val="24"/>
-          <w:szCs w:val="24"/>
-        </w:rPr>
-      </w:pPr>
+        <w:rPr>
+          <w:rFonts w:ascii="Arial" w:hAnsi="Arial" w:cs="Arial"/>
+          <w:b/>
+          <w:sz w:val="24"/>
+          <w:szCs w:val="24"/>
+        </w:rPr>
+      </w:pPr>
+      <w:bookmarkStart w:id="1" w:name="_GoBack"/>
+      <w:bookmarkEnd w:id="1"/>
     </w:p>
     <w:p>
       <w:pPr>
@@ -752,14 +1007,16 @@
       <w:r>
         <w:br w:type="column"/>
       </w:r>
-      <w:bookmarkStart w:id="0" w:name="__RefHeading___Toc95_3479003611"/>
-      <w:bookmarkStart w:id="1" w:name="_Toc530909211"/>
-      <w:bookmarkEnd w:id="0"/>
+      <w:bookmarkStart w:id="2" w:name="_Toc530909211"/>
+      <w:bookmarkStart w:id="3" w:name="_Toc535759550"/>
+      <w:bookmarkStart w:id="4" w:name="_Toc535759658"/>
       <w:r>
         <w:lastRenderedPageBreak/>
         <w:t>Breve Introducción</w:t>
       </w:r>
-      <w:bookmarkEnd w:id="1"/>
+      <w:bookmarkEnd w:id="2"/>
+      <w:bookmarkEnd w:id="3"/>
+      <w:bookmarkEnd w:id="4"/>
     </w:p>
     <w:p>
       <w:pPr>
@@ -780,11 +1037,13 @@
         <w:pStyle w:val="Ttulo1"/>
         <w:spacing w:before="0" w:after="240"/>
       </w:pPr>
-      <w:bookmarkStart w:id="2" w:name="__RefHeading___Toc97_3479003611"/>
-      <w:bookmarkEnd w:id="2"/>
+      <w:bookmarkStart w:id="5" w:name="_Toc535759551"/>
+      <w:bookmarkStart w:id="6" w:name="_Toc535759659"/>
       <w:r>
         <w:t>Patrones de diseño utilizados</w:t>
       </w:r>
+      <w:bookmarkEnd w:id="5"/>
+      <w:bookmarkEnd w:id="6"/>
     </w:p>
     <w:p>
       <w:pPr>
@@ -1411,9 +1670,13 @@
           <w:szCs w:val="24"/>
         </w:rPr>
       </w:pPr>
+      <w:bookmarkStart w:id="7" w:name="_Toc535759552"/>
+      <w:bookmarkStart w:id="8" w:name="_Toc535759660"/>
       <w:r>
         <w:t>Reportes</w:t>
       </w:r>
+      <w:bookmarkEnd w:id="7"/>
+      <w:bookmarkEnd w:id="8"/>
     </w:p>
     <w:p>
       <w:pPr>
@@ -1457,13 +1720,39 @@
         </w:rPr>
         <w:tab/>
       </w:r>
-      <w:r>
-        <w:rPr>
-          <w:rFonts w:ascii="Arial" w:hAnsi="Arial" w:cs="Arial"/>
-          <w:sz w:val="24"/>
-          <w:szCs w:val="24"/>
-        </w:rPr>
-        <w:t>Query para crear ventana.</w:t>
+      <w:proofErr w:type="spellStart"/>
+      <w:r>
+        <w:rPr>
+          <w:rFonts w:ascii="Arial" w:hAnsi="Arial" w:cs="Arial"/>
+          <w:sz w:val="24"/>
+          <w:szCs w:val="24"/>
+        </w:rPr>
+        <w:t>Query</w:t>
+      </w:r>
+      <w:proofErr w:type="spellEnd"/>
+      <w:r>
+        <w:rPr>
+          <w:rFonts w:ascii="Arial" w:hAnsi="Arial" w:cs="Arial"/>
+          <w:sz w:val="24"/>
+          <w:szCs w:val="24"/>
+        </w:rPr>
+        <w:t xml:space="preserve"> para crear v</w:t>
+      </w:r>
+      <w:r>
+        <w:rPr>
+          <w:rFonts w:ascii="Arial" w:hAnsi="Arial" w:cs="Arial"/>
+          <w:sz w:val="24"/>
+          <w:szCs w:val="24"/>
+        </w:rPr>
+        <w:t>ista</w:t>
+      </w:r>
+      <w:r>
+        <w:rPr>
+          <w:rFonts w:ascii="Arial" w:hAnsi="Arial" w:cs="Arial"/>
+          <w:sz w:val="24"/>
+          <w:szCs w:val="24"/>
+        </w:rPr>
+        <w:t>.</w:t>
       </w:r>
     </w:p>
     <w:p>
@@ -1772,15 +2061,6 @@
           <w:szCs w:val="24"/>
         </w:rPr>
         <w:tab/>
-      </w:r>
-      <w:bookmarkStart w:id="3" w:name="_GoBack"/>
-      <w:bookmarkEnd w:id="3"/>
-      <w:r>
-        <w:rPr>
-          <w:rFonts w:ascii="Arial" w:hAnsi="Arial" w:cs="Arial"/>
-          <w:sz w:val="24"/>
-          <w:szCs w:val="24"/>
-        </w:rPr>
         <w:t>Resultado</w:t>
       </w:r>
       <w:r>
@@ -2324,6 +2604,7 @@
     <w:lsdException w:name="HTML Sample" w:semiHidden="1" w:unhideWhenUsed="1"/>
     <w:lsdException w:name="HTML Typewriter" w:semiHidden="1" w:unhideWhenUsed="1"/>
     <w:lsdException w:name="HTML Variable" w:semiHidden="1" w:unhideWhenUsed="1"/>
+    <w:lsdException w:name="Normal Table" w:semiHidden="1" w:unhideWhenUsed="1"/>
     <w:lsdException w:name="annotation subject" w:semiHidden="1" w:unhideWhenUsed="1"/>
     <w:lsdException w:name="No List" w:semiHidden="1" w:unhideWhenUsed="1"/>
     <w:lsdException w:name="Outline List 1" w:semiHidden="1" w:unhideWhenUsed="1"/>
@@ -2367,8 +2648,10 @@
     <w:lsdException w:name="Table Elegant" w:semiHidden="1" w:unhideWhenUsed="1"/>
     <w:lsdException w:name="Table Professional" w:semiHidden="1" w:unhideWhenUsed="1"/>
     <w:lsdException w:name="Table Subtle 1" w:semiHidden="1" w:unhideWhenUsed="1"/>
+    <w:lsdException w:name="Table Subtle 2" w:semiHidden="1" w:unhideWhenUsed="1"/>
     <w:lsdException w:name="Table Web 1" w:semiHidden="1" w:unhideWhenUsed="1"/>
     <w:lsdException w:name="Table Web 2" w:semiHidden="1" w:unhideWhenUsed="1"/>
+    <w:lsdException w:name="Table Web 3" w:semiHidden="1" w:unhideWhenUsed="1"/>
     <w:lsdException w:name="Balloon Text" w:semiHidden="1" w:unhideWhenUsed="1"/>
     <w:lsdException w:name="Table Grid" w:uiPriority="39"/>
     <w:lsdException w:name="Table Theme" w:semiHidden="1" w:unhideWhenUsed="1"/>
@@ -3479,6 +3762,17 @@
         <w:insideV w:val="single" w:sz="4" w:space="0" w:color="auto"/>
       </w:tblBorders>
     </w:tblPr>
+  </w:style>
+  <w:style w:type="character" w:styleId="Hipervnculo">
+    <w:name w:val="Hyperlink"/>
+    <w:basedOn w:val="Fuentedeprrafopredeter"/>
+    <w:uiPriority w:val="99"/>
+    <w:unhideWhenUsed/>
+    <w:rsid w:val="00AF10A4"/>
+    <w:rPr>
+      <w:color w:val="0563C1" w:themeColor="hyperlink"/>
+      <w:u w:val="single"/>
+    </w:rPr>
   </w:style>
 </w:styles>
 </file>
@@ -3783,7 +4077,7 @@
 </file>
 
 <file path=customXml/itemProps1.xml><?xml version="1.0" encoding="utf-8"?>
-<ds:datastoreItem xmlns:ds="http://schemas.openxmlformats.org/officeDocument/2006/customXml" ds:itemID="{00953A21-CD22-45C5-8C7C-1DA2E0460DE8}">
+<ds:datastoreItem xmlns:ds="http://schemas.openxmlformats.org/officeDocument/2006/customXml" ds:itemID="{AD0E0646-3CAB-4F56-921E-79F5BC81A23C}">
   <ds:schemaRefs>
     <ds:schemaRef ds:uri="http://schemas.openxmlformats.org/officeDocument/2006/bibliography"/>
   </ds:schemaRefs>

</xml_diff>

<commit_message>
Pocos cambios se incluye el archivo test de producto autogenerado en Netbeans se debe terminar la sección de refactorización en el reporte
</commit_message>
<xml_diff>
--- a/Reporte final DS-G3-P1.docx
+++ b/Reporte final DS-G3-P1.docx
@@ -403,7 +403,7 @@
         </w:rPr>
       </w:pPr>
     </w:p>
-    <w:bookmarkStart w:id="0" w:name="_Toc536565934" w:displacedByCustomXml="next"/>
+    <w:bookmarkStart w:id="0" w:name="_Toc536796436" w:displacedByCustomXml="next"/>
     <w:sdt>
       <w:sdtPr>
         <w:rPr>
@@ -475,7 +475,7 @@
             </w:rPr>
             <w:fldChar w:fldCharType="separate"/>
           </w:r>
-          <w:hyperlink w:anchor="_Toc536565934" w:history="1">
+          <w:hyperlink w:anchor="_Toc536796436" w:history="1">
             <w:r>
               <w:rPr>
                 <w:rStyle w:val="Hipervnculo"/>
@@ -503,7 +503,7 @@
                 <w:noProof/>
                 <w:webHidden/>
               </w:rPr>
-              <w:instrText xml:space="preserve"> PAGEREF _Toc536565934 \h </w:instrText>
+              <w:instrText xml:space="preserve"> PAGEREF _Toc536796436 \h </w:instrText>
             </w:r>
             <w:r>
               <w:rPr>
@@ -547,7 +547,7 @@
               <w:lang w:eastAsia="es-EC"/>
             </w:rPr>
           </w:pPr>
-          <w:hyperlink w:anchor="_Toc536565935" w:history="1">
+          <w:hyperlink w:anchor="_Toc536796437" w:history="1">
             <w:r>
               <w:rPr>
                 <w:rStyle w:val="Hipervnculo"/>
@@ -574,7 +574,7 @@
                 <w:noProof/>
                 <w:webHidden/>
               </w:rPr>
-              <w:instrText xml:space="preserve"> PAGEREF _Toc536565935 \h </w:instrText>
+              <w:instrText xml:space="preserve"> PAGEREF _Toc536796437 \h </w:instrText>
             </w:r>
             <w:r>
               <w:rPr>
@@ -594,7 +594,7 @@
                 <w:noProof/>
                 <w:webHidden/>
               </w:rPr>
-              <w:t>3</w:t>
+              <w:t>4</w:t>
             </w:r>
             <w:r>
               <w:rPr>
@@ -618,7 +618,7 @@
               <w:lang w:eastAsia="es-EC"/>
             </w:rPr>
           </w:pPr>
-          <w:hyperlink w:anchor="_Toc536565936" w:history="1">
+          <w:hyperlink w:anchor="_Toc536796438" w:history="1">
             <w:r>
               <w:rPr>
                 <w:rStyle w:val="Hipervnculo"/>
@@ -645,7 +645,7 @@
                 <w:noProof/>
                 <w:webHidden/>
               </w:rPr>
-              <w:instrText xml:space="preserve"> PAGEREF _Toc536565936 \h </w:instrText>
+              <w:instrText xml:space="preserve"> PAGEREF _Toc536796438 \h </w:instrText>
             </w:r>
             <w:r>
               <w:rPr>
@@ -665,7 +665,7 @@
                 <w:noProof/>
                 <w:webHidden/>
               </w:rPr>
-              <w:t>3</w:t>
+              <w:t>4</w:t>
             </w:r>
             <w:r>
               <w:rPr>
@@ -689,7 +689,7 @@
               <w:lang w:eastAsia="es-EC"/>
             </w:rPr>
           </w:pPr>
-          <w:hyperlink w:anchor="_Toc536565937" w:history="1">
+          <w:hyperlink w:anchor="_Toc536796439" w:history="1">
             <w:r>
               <w:rPr>
                 <w:rStyle w:val="Hipervnculo"/>
@@ -716,7 +716,7 @@
                 <w:noProof/>
                 <w:webHidden/>
               </w:rPr>
-              <w:instrText xml:space="preserve"> PAGEREF _Toc536565937 \h </w:instrText>
+              <w:instrText xml:space="preserve"> PAGEREF _Toc536796439 \h </w:instrText>
             </w:r>
             <w:r>
               <w:rPr>
@@ -736,7 +736,7 @@
                 <w:noProof/>
                 <w:webHidden/>
               </w:rPr>
-              <w:t>4</w:t>
+              <w:t>5</w:t>
             </w:r>
             <w:r>
               <w:rPr>
@@ -760,13 +760,13 @@
               <w:lang w:eastAsia="es-EC"/>
             </w:rPr>
           </w:pPr>
-          <w:hyperlink w:anchor="_Toc536565938" w:history="1">
+          <w:hyperlink w:anchor="_Toc536796440" w:history="1">
             <w:r>
               <w:rPr>
                 <w:rStyle w:val="Hipervnculo"/>
                 <w:noProof/>
               </w:rPr>
-              <w:t>Patrones de diseño utilizados</w:t>
+              <w:t>Diagrama de clases</w:t>
             </w:r>
             <w:r>
               <w:rPr>
@@ -787,7 +787,7 @@
                 <w:noProof/>
                 <w:webHidden/>
               </w:rPr>
-              <w:instrText xml:space="preserve"> PAGEREF _Toc536565938 \h </w:instrText>
+              <w:instrText xml:space="preserve"> PAGEREF _Toc536796440 \h </w:instrText>
             </w:r>
             <w:r>
               <w:rPr>
@@ -807,7 +807,7 @@
                 <w:noProof/>
                 <w:webHidden/>
               </w:rPr>
-              <w:t>19</w:t>
+              <w:t>20</w:t>
             </w:r>
             <w:r>
               <w:rPr>
@@ -831,13 +831,13 @@
               <w:lang w:eastAsia="es-EC"/>
             </w:rPr>
           </w:pPr>
-          <w:hyperlink w:anchor="_Toc536565939" w:history="1">
+          <w:hyperlink w:anchor="_Toc536796441" w:history="1">
             <w:r>
               <w:rPr>
                 <w:rStyle w:val="Hipervnculo"/>
                 <w:noProof/>
               </w:rPr>
-              <w:t>Reportes</w:t>
+              <w:t>Justificación de patrones de diseño</w:t>
             </w:r>
             <w:r>
               <w:rPr>
@@ -858,7 +858,7 @@
                 <w:noProof/>
                 <w:webHidden/>
               </w:rPr>
-              <w:instrText xml:space="preserve"> PAGEREF _Toc536565939 \h </w:instrText>
+              <w:instrText xml:space="preserve"> PAGEREF _Toc536796441 \h </w:instrText>
             </w:r>
             <w:r>
               <w:rPr>
@@ -878,7 +878,220 @@
                 <w:noProof/>
                 <w:webHidden/>
               </w:rPr>
-              <w:t>20</w:t>
+              <w:t>21</w:t>
+            </w:r>
+            <w:r>
+              <w:rPr>
+                <w:noProof/>
+                <w:webHidden/>
+              </w:rPr>
+              <w:fldChar w:fldCharType="end"/>
+            </w:r>
+          </w:hyperlink>
+        </w:p>
+        <w:p>
+          <w:pPr>
+            <w:pStyle w:val="TDC1"/>
+            <w:tabs>
+              <w:tab w:val="right" w:leader="dot" w:pos="8495"/>
+            </w:tabs>
+            <w:rPr>
+              <w:noProof/>
+              <w:sz w:val="22"/>
+              <w:szCs w:val="22"/>
+              <w:lang w:eastAsia="es-EC"/>
+            </w:rPr>
+          </w:pPr>
+          <w:hyperlink w:anchor="_Toc536796442" w:history="1">
+            <w:r>
+              <w:rPr>
+                <w:rStyle w:val="Hipervnculo"/>
+                <w:noProof/>
+              </w:rPr>
+              <w:t>Modelo conceptual base de datos</w:t>
+            </w:r>
+            <w:r>
+              <w:rPr>
+                <w:noProof/>
+                <w:webHidden/>
+              </w:rPr>
+              <w:tab/>
+            </w:r>
+            <w:r>
+              <w:rPr>
+                <w:noProof/>
+                <w:webHidden/>
+              </w:rPr>
+              <w:fldChar w:fldCharType="begin"/>
+            </w:r>
+            <w:r>
+              <w:rPr>
+                <w:noProof/>
+                <w:webHidden/>
+              </w:rPr>
+              <w:instrText xml:space="preserve"> PAGEREF _Toc536796442 \h </w:instrText>
+            </w:r>
+            <w:r>
+              <w:rPr>
+                <w:noProof/>
+                <w:webHidden/>
+              </w:rPr>
+            </w:r>
+            <w:r>
+              <w:rPr>
+                <w:noProof/>
+                <w:webHidden/>
+              </w:rPr>
+              <w:fldChar w:fldCharType="separate"/>
+            </w:r>
+            <w:r>
+              <w:rPr>
+                <w:noProof/>
+                <w:webHidden/>
+              </w:rPr>
+              <w:t>22</w:t>
+            </w:r>
+            <w:r>
+              <w:rPr>
+                <w:noProof/>
+                <w:webHidden/>
+              </w:rPr>
+              <w:fldChar w:fldCharType="end"/>
+            </w:r>
+          </w:hyperlink>
+        </w:p>
+        <w:p>
+          <w:pPr>
+            <w:pStyle w:val="TDC1"/>
+            <w:tabs>
+              <w:tab w:val="right" w:leader="dot" w:pos="8495"/>
+            </w:tabs>
+            <w:rPr>
+              <w:noProof/>
+              <w:sz w:val="22"/>
+              <w:szCs w:val="22"/>
+              <w:lang w:eastAsia="es-EC"/>
+            </w:rPr>
+          </w:pPr>
+          <w:hyperlink w:anchor="_Toc536796443" w:history="1">
+            <w:r>
+              <w:rPr>
+                <w:rStyle w:val="Hipervnculo"/>
+                <w:noProof/>
+              </w:rPr>
+              <w:t>Modelo físico base de datos</w:t>
+            </w:r>
+            <w:r>
+              <w:rPr>
+                <w:noProof/>
+                <w:webHidden/>
+              </w:rPr>
+              <w:tab/>
+            </w:r>
+            <w:r>
+              <w:rPr>
+                <w:noProof/>
+                <w:webHidden/>
+              </w:rPr>
+              <w:fldChar w:fldCharType="begin"/>
+            </w:r>
+            <w:r>
+              <w:rPr>
+                <w:noProof/>
+                <w:webHidden/>
+              </w:rPr>
+              <w:instrText xml:space="preserve"> PAGEREF _Toc536796443 \h </w:instrText>
+            </w:r>
+            <w:r>
+              <w:rPr>
+                <w:noProof/>
+                <w:webHidden/>
+              </w:rPr>
+            </w:r>
+            <w:r>
+              <w:rPr>
+                <w:noProof/>
+                <w:webHidden/>
+              </w:rPr>
+              <w:fldChar w:fldCharType="separate"/>
+            </w:r>
+            <w:r>
+              <w:rPr>
+                <w:noProof/>
+                <w:webHidden/>
+              </w:rPr>
+              <w:t>23</w:t>
+            </w:r>
+            <w:r>
+              <w:rPr>
+                <w:noProof/>
+                <w:webHidden/>
+              </w:rPr>
+              <w:fldChar w:fldCharType="end"/>
+            </w:r>
+          </w:hyperlink>
+        </w:p>
+        <w:p>
+          <w:pPr>
+            <w:pStyle w:val="TDC1"/>
+            <w:tabs>
+              <w:tab w:val="right" w:leader="dot" w:pos="8495"/>
+            </w:tabs>
+            <w:rPr>
+              <w:noProof/>
+              <w:sz w:val="22"/>
+              <w:szCs w:val="22"/>
+              <w:lang w:eastAsia="es-EC"/>
+            </w:rPr>
+          </w:pPr>
+          <w:hyperlink w:anchor="_Toc536796444" w:history="1">
+            <w:r>
+              <w:rPr>
+                <w:rStyle w:val="Hipervnculo"/>
+                <w:noProof/>
+              </w:rPr>
+              <w:t>Reportes</w:t>
+            </w:r>
+            <w:r>
+              <w:rPr>
+                <w:noProof/>
+                <w:webHidden/>
+              </w:rPr>
+              <w:tab/>
+            </w:r>
+            <w:r>
+              <w:rPr>
+                <w:noProof/>
+                <w:webHidden/>
+              </w:rPr>
+              <w:fldChar w:fldCharType="begin"/>
+            </w:r>
+            <w:r>
+              <w:rPr>
+                <w:noProof/>
+                <w:webHidden/>
+              </w:rPr>
+              <w:instrText xml:space="preserve"> PAGEREF _Toc536796444 \h </w:instrText>
+            </w:r>
+            <w:r>
+              <w:rPr>
+                <w:noProof/>
+                <w:webHidden/>
+              </w:rPr>
+            </w:r>
+            <w:r>
+              <w:rPr>
+                <w:noProof/>
+                <w:webHidden/>
+              </w:rPr>
+              <w:fldChar w:fldCharType="separate"/>
+            </w:r>
+            <w:r>
+              <w:rPr>
+                <w:noProof/>
+                <w:webHidden/>
+              </w:rPr>
+              <w:t>24</w:t>
             </w:r>
             <w:r>
               <w:rPr>
@@ -1149,7 +1362,7 @@
       </w:r>
       <w:bookmarkStart w:id="1" w:name="_Toc530909211"/>
       <w:bookmarkStart w:id="2" w:name="_Toc535759550"/>
-      <w:bookmarkStart w:id="3" w:name="_Toc536565935"/>
+      <w:bookmarkStart w:id="3" w:name="_Toc536796437"/>
       <w:r>
         <w:lastRenderedPageBreak/>
         <w:t>Breve Introducción</w:t>
@@ -1182,7 +1395,7 @@
         <w:pStyle w:val="Ttulo1"/>
         <w:spacing w:before="0" w:after="240"/>
       </w:pPr>
-      <w:bookmarkStart w:id="4" w:name="_Toc536565936"/>
+      <w:bookmarkStart w:id="4" w:name="_Toc536796438"/>
       <w:r>
         <w:rPr>
           <w:noProof/>
@@ -1275,7 +1488,7 @@
       <w:pPr>
         <w:pStyle w:val="Ttulo1"/>
       </w:pPr>
-      <w:bookmarkStart w:id="6" w:name="_Toc536565937"/>
+      <w:bookmarkStart w:id="6" w:name="_Toc536796439"/>
       <w:r>
         <w:t>Especificación casos de uso</w:t>
       </w:r>
@@ -2667,21 +2880,7 @@
               <w:rPr>
                 <w:lang w:val="es-EC"/>
               </w:rPr>
-              <w:t xml:space="preserve">El usuario se encuentra en una </w:t>
-            </w:r>
-            <w:proofErr w:type="spellStart"/>
-            <w:r>
-              <w:rPr>
-                <w:lang w:val="es-EC"/>
-              </w:rPr>
-              <w:t>pagina</w:t>
-            </w:r>
-            <w:proofErr w:type="spellEnd"/>
-            <w:r>
-              <w:rPr>
-                <w:lang w:val="es-EC"/>
-              </w:rPr>
-              <w:t xml:space="preserve"> especifica de su interfaz.</w:t>
+              <w:t>El usuario se encuentra en una pagina especifica de su interfaz.</w:t>
             </w:r>
           </w:p>
           <w:p>
@@ -20424,6 +20623,7 @@
         <w:pStyle w:val="Ttulo1"/>
         <w:spacing w:before="0" w:after="240"/>
       </w:pPr>
+      <w:bookmarkStart w:id="9" w:name="_Toc536796440"/>
       <w:r>
         <w:rPr>
           <w:noProof/>
@@ -20494,6 +20694,7 @@
       <w:r>
         <w:t>Diagrama de clases</w:t>
       </w:r>
+      <w:bookmarkEnd w:id="9"/>
     </w:p>
     <w:p/>
     <w:p>
@@ -20501,16 +20702,19 @@
         <w:pStyle w:val="Ttulo1"/>
         <w:spacing w:before="0" w:after="240"/>
       </w:pPr>
-      <w:bookmarkStart w:id="9" w:name="_Toc535759551"/>
-      <w:bookmarkStart w:id="10" w:name="_Toc536565938"/>
+      <w:bookmarkStart w:id="10" w:name="_Toc535759551"/>
+      <w:bookmarkStart w:id="11" w:name="_Toc536796441"/>
       <w:r>
         <w:lastRenderedPageBreak/>
         <w:t>Justificación de p</w:t>
       </w:r>
       <w:r>
-        <w:t xml:space="preserve">atrones de diseño </w:t>
+        <w:t>atrones de diseño</w:t>
       </w:r>
-      <w:bookmarkEnd w:id="9"/>
+      <w:bookmarkEnd w:id="11"/>
+      <w:r>
+        <w:t xml:space="preserve"> </w:t>
+      </w:r>
       <w:bookmarkEnd w:id="10"/>
     </w:p>
     <w:p>
@@ -21184,6 +21388,7 @@
         <w:spacing w:before="0" w:after="240"/>
         <w:ind w:left="720" w:hanging="720"/>
       </w:pPr>
+      <w:bookmarkStart w:id="12" w:name="_Toc536796442"/>
       <w:r>
         <w:rPr>
           <w:noProof/>
@@ -21255,6 +21460,7 @@
       <w:r>
         <w:t>Modelo conceptual base de datos</w:t>
       </w:r>
+      <w:bookmarkEnd w:id="12"/>
     </w:p>
     <w:p/>
     <w:p/>
@@ -21265,7 +21471,7 @@
         <w:spacing w:before="0" w:after="240"/>
         <w:ind w:left="720" w:hanging="720"/>
       </w:pPr>
-      <w:bookmarkStart w:id="11" w:name="_GoBack"/>
+      <w:bookmarkStart w:id="13" w:name="_Toc536796443"/>
       <w:r>
         <w:rPr>
           <w:noProof/>
@@ -21334,10 +21540,10 @@
           </wp:anchor>
         </w:drawing>
       </w:r>
-      <w:bookmarkEnd w:id="11"/>
       <w:r>
         <w:t>Modelo físico base de datos</w:t>
       </w:r>
+      <w:bookmarkEnd w:id="13"/>
     </w:p>
     <w:p/>
     <w:p/>
@@ -21412,14 +21618,14 @@
           <w:szCs w:val="24"/>
         </w:rPr>
       </w:pPr>
-      <w:bookmarkStart w:id="12" w:name="_Toc535759552"/>
-      <w:bookmarkStart w:id="13" w:name="_Toc536565939"/>
+      <w:bookmarkStart w:id="14" w:name="_Toc535759552"/>
+      <w:bookmarkStart w:id="15" w:name="_Toc536796444"/>
       <w:r>
         <w:lastRenderedPageBreak/>
         <w:t>Reportes</w:t>
       </w:r>
-      <w:bookmarkEnd w:id="12"/>
-      <w:bookmarkEnd w:id="13"/>
+      <w:bookmarkEnd w:id="14"/>
+      <w:bookmarkEnd w:id="15"/>
     </w:p>
     <w:p>
       <w:pPr>
@@ -21668,6 +21874,18 @@
     </w:p>
     <w:p>
       <w:pPr>
+        <w:spacing w:after="240"/>
+        <w:ind w:left="360"/>
+        <w:jc w:val="both"/>
+        <w:rPr>
+          <w:rFonts w:ascii="Arial" w:hAnsi="Arial" w:cs="Arial"/>
+          <w:sz w:val="24"/>
+          <w:szCs w:val="24"/>
+        </w:rPr>
+      </w:pPr>
+    </w:p>
+    <w:p>
+      <w:pPr>
         <w:pStyle w:val="Prrafodelista"/>
         <w:numPr>
           <w:ilvl w:val="0"/>
@@ -21687,6 +21905,7 @@
           <w:sz w:val="24"/>
           <w:szCs w:val="24"/>
         </w:rPr>
+        <w:lastRenderedPageBreak/>
         <w:t>Los 10 artículos más vendidos en los últimos 3 meses.</w:t>
       </w:r>
     </w:p>
@@ -21706,7 +21925,6 @@
           <w:sz w:val="24"/>
           <w:szCs w:val="24"/>
         </w:rPr>
-        <w:lastRenderedPageBreak/>
         <w:tab/>
       </w:r>
       <w:proofErr w:type="spellStart"/>
@@ -21860,6 +22078,37 @@
           </wp:inline>
         </w:drawing>
       </w:r>
+    </w:p>
+    <w:p/>
+    <w:p>
+      <w:pPr>
+        <w:pStyle w:val="Ttulo1"/>
+        <w:spacing w:before="0" w:after="240"/>
+        <w:ind w:left="720" w:hanging="720"/>
+      </w:pPr>
+      <w:r>
+        <w:t xml:space="preserve">Proceso de refactorización </w:t>
+      </w:r>
+    </w:p>
+    <w:p>
+      <w:pPr>
+        <w:jc w:val="both"/>
+        <w:rPr>
+          <w:rFonts w:ascii="Arial" w:hAnsi="Arial" w:cs="Arial"/>
+          <w:sz w:val="24"/>
+          <w:szCs w:val="24"/>
+        </w:rPr>
+      </w:pPr>
+      <w:r>
+        <w:rPr>
+          <w:rFonts w:ascii="Arial" w:hAnsi="Arial" w:cs="Arial"/>
+          <w:sz w:val="24"/>
+          <w:szCs w:val="24"/>
+        </w:rPr>
+        <w:t xml:space="preserve">Para iniciar con el proceso de refactorización se identificaron malos olores para lo cual se uso el software SonarQube </w:t>
+      </w:r>
+      <w:bookmarkStart w:id="16" w:name="_GoBack"/>
+      <w:bookmarkEnd w:id="16"/>
     </w:p>
     <w:p/>
     <w:p>
@@ -27351,7 +27600,7 @@
 </file>
 
 <file path=customXml/itemProps1.xml><?xml version="1.0" encoding="utf-8"?>
-<ds:datastoreItem xmlns:ds="http://schemas.openxmlformats.org/officeDocument/2006/customXml" ds:itemID="{DE363A3A-BC27-4B88-988C-85D910CBDAD2}">
+<ds:datastoreItem xmlns:ds="http://schemas.openxmlformats.org/officeDocument/2006/customXml" ds:itemID="{81C57C0B-3B16-4136-A9F5-5637F446A88D}">
   <ds:schemaRefs>
     <ds:schemaRef ds:uri="http://schemas.openxmlformats.org/officeDocument/2006/bibliography"/>
   </ds:schemaRefs>

</xml_diff>